<commit_message>
Fix: werkend Word overdrachtsdocument sjabloon
</commit_message>
<xml_diff>
--- a/downloads/overdrachtsdocument.docx
+++ b/downloads/overdrachtsdocument.docx
@@ -1,42 +1,73 @@
+
+<file path=docProps\app.xml><?xml version="1.0" encoding="utf-8"?>
+<ap:Properties xmlns="http://schemas.openxmlformats.org/officeDocument/2006/extended-properties" xmlns:vt="http://schemas.openxmlformats.org/officeDocument/2006/docPropsVTypes" xmlns:ap="http://schemas.openxmlformats.org/officeDocument/2006/extended-properties">
+  <ap:Template>Normal</ap:Template>
+  <ap:Application>Microsoft Word for the web</ap:Application>
+  <ap:DocSecurity>0</ap:DocSecurity>
+  <ap:ScaleCrop>false</ap:ScaleCrop>
+  <ap:Company/>
+  <ap:SharedDoc>false</ap:SharedDoc>
+  <ap:HyperlinksChanged>false</ap:HyperlinksChanged>
+  <ap:AppVersion>16.0000</ap:AppVersion>
+  <ap:LinksUpToDate>false</ap:LinksUpToDate>
+</ap:Properties>
+</file>
+
+<file path=docProps\core.xml><?xml version="1.0" encoding="utf-8"?>
+<coreProperties xmlns:dc="http://purl.org/dc/elements/1.1/" xmlns:dcterms="http://purl.org/dc/terms/" xmlns:xsi="http://www.w3.org/2001/XMLSchema-instance" xmlns="http://schemas.openxmlformats.org/package/2006/metadata/core-properties">
+  <dc:title/>
+  <dc:subject/>
+  <dc:creator>Coban, H (Hatice)</dc:creator>
+  <keywords/>
+  <dc:description/>
+  <lastModifiedBy>Coban, H (Hatice)</lastModifiedBy>
+  <revision>13</revision>
+  <dcterms:created xsi:type="dcterms:W3CDTF">2025-11-07T09:41:00.0000000Z</dcterms:created>
+  <dcterms:modified xsi:type="dcterms:W3CDTF">2026-01-29T12:56:30.5885772Z</dcterms:modified>
+</coreProperties>
+</file>
+
+<file path=docProps\custom.xml><?xml version="1.0" encoding="utf-8"?>
+<Properties xmlns="http://schemas.openxmlformats.org/officeDocument/2006/custom-properties" xmlns:vt="http://schemas.openxmlformats.org/officeDocument/2006/docPropsVTypes">
+  <property fmtid="{D5CDD505-2E9C-101B-9397-08002B2CF9AE}" pid="2" name="ContentTypeId">
+    <vt:lpwstr>0x010100CC973EC7BDECC44CB1D1C057C7F07D31</vt:lpwstr>
+  </property>
+</Properties>
+</file>
 
 <file path=word\document.xml><?xml version="1.0" encoding="utf-8"?>
-<w:document xmlns:w="http://schemas.openxmlformats.org/wordprocessingml/2006/main" xmlns:r="http://schemas.openxmlformats.org/officeDocument/2006/relationships">
+<w:document xmlns:wpc="http://schemas.microsoft.com/office/word/2010/wordprocessingCanvas" xmlns:mc="http://schemas.openxmlformats.org/markup-compatibility/2006" xmlns:o="urn:schemas-microsoft-com:office:office" xmlns:r="http://schemas.openxmlformats.org/officeDocument/2006/relationships" xmlns:m="http://schemas.openxmlformats.org/officeDocument/2006/math" xmlns:v="urn:schemas-microsoft-com:vml" xmlns:wp14="http://schemas.microsoft.com/office/word/2010/wordprocessingDrawing" xmlns:wp="http://schemas.openxmlformats.org/drawingml/2006/wordprocessingDrawing" xmlns:w10="urn:schemas-microsoft-com:office:word" xmlns:w="http://schemas.openxmlformats.org/wordprocessingml/2006/main" xmlns:w14="http://schemas.microsoft.com/office/word/2010/wordml" xmlns:w15="http://schemas.microsoft.com/office/word/2012/wordml" xmlns:wpg="http://schemas.microsoft.com/office/word/2010/wordprocessingGroup" xmlns:wpi="http://schemas.microsoft.com/office/word/2010/wordprocessingInk" xmlns:wne="http://schemas.microsoft.com/office/word/2006/wordml" xmlns:wps="http://schemas.microsoft.com/office/word/2010/wordprocessingShape" mc:Ignorable="w14 w15 wp14">
   <w:body>
-    <!-- Titel -->
-    <w:p>
-      <w:pPr>
-        <w:pStyle w:val="Title"/>
+    <w:p>
+      <w:pPr>
         <w:jc w:val="center"/>
       </w:pPr>
       <w:r>
         <w:rPr>
           <w:b/>
           <w:color w:val="44772C"/>
-          <w:sz w:val="48"/>
+          <w:sz w:val="56"/>
         </w:rPr>
         <w:t>OVERDRACHTSDOCUMENT</w:t>
       </w:r>
     </w:p>
-    <!-- Subtitel -->
     <w:p>
       <w:pPr>
         <w:jc w:val="center"/>
-        <w:spacing w:after="400"/>
       </w:pPr>
       <w:r>
         <w:rPr>
           <w:b/>
           <w:color w:val="44772C"/>
-          <w:sz w:val="32"/>
+          <w:sz w:val="36"/>
         </w:rPr>
         <w:t>PROCES: [NAAM PROCES]</w:t>
       </w:r>
     </w:p>
-    <!-- Westland logo tekst -->
     <w:p>
       <w:pPr>
         <w:jc w:val="center"/>
-        <w:spacing w:after="600"/>
+        <w:spacing w:after="400"/>
       </w:pPr>
       <w:r>
         <w:rPr>
@@ -46,7 +77,11 @@
         <w:t>Gemeente Westland</w:t>
       </w:r>
     </w:p>
-    <!-- Auteur en datum tabel -->
+    <w:p>
+      <w:pPr>
+        <w:spacing w:after="200"/>
+      </w:pPr>
+    </w:p>
     <w:tbl>
       <w:tblPr>
         <w:tblW w:w="5000" w:type="pct"/>
@@ -63,6 +98,7 @@
         <w:tc>
           <w:tcPr>
             <w:shd w:val="clear" w:fill="E8F5E9"/>
+            <w:tcW w:w="2000" w:type="dxa"/>
           </w:tcPr>
           <w:p>
             <w:r>
@@ -85,6 +121,7 @@
         <w:tc>
           <w:tcPr>
             <w:shd w:val="clear" w:fill="E8F5E9"/>
+            <w:tcW w:w="2000" w:type="dxa"/>
           </w:tcPr>
           <w:p>
             <w:r>
@@ -109,11 +146,7 @@
         <w:spacing w:after="400"/>
       </w:pPr>
     </w:p>
-    <!-- 1.1 Algemeen -->
-    <w:p>
-      <w:pPr>
-        <w:pStyle w:val="Heading1"/>
-      </w:pPr>
+    <w:p>
       <w:r>
         <w:rPr>
           <w:b/>
@@ -133,11 +166,7 @@
         <w:spacing w:after="200"/>
       </w:pPr>
     </w:p>
-    <!-- 1.2 Betrokkenen -->
-    <w:p>
-      <w:pPr>
-        <w:pStyle w:val="Heading1"/>
-      </w:pPr>
+    <w:p>
       <w:r>
         <w:rPr>
           <w:b/>
@@ -152,7 +181,11 @@
         <w:t>Dit proces is tot stand gekomen met medewerking van de volgende personen:</w:t>
       </w:r>
     </w:p>
-    <!-- Betrokkenen tabel -->
+    <w:p>
+      <w:pPr>
+        <w:spacing w:after="100"/>
+      </w:pPr>
+    </w:p>
     <w:tbl>
       <w:tblPr>
         <w:tblW w:w="5000" w:type="pct"/>
@@ -296,11 +329,7 @@
         <w:spacing w:after="200"/>
       </w:pPr>
     </w:p>
-    <!-- 1.3 Autorisaties -->
-    <w:p>
-      <w:pPr>
-        <w:pStyle w:val="Heading1"/>
-      </w:pPr>
+    <w:p>
       <w:r>
         <w:rPr>
           <w:b/>
@@ -315,7 +344,11 @@
         <w:t>De volgende personen zijn geautoriseerd voor het afhandelen van dit product:</w:t>
       </w:r>
     </w:p>
-    <!-- Autorisaties tabel -->
+    <w:p>
+      <w:pPr>
+        <w:spacing w:after="100"/>
+      </w:pPr>
+    </w:p>
     <w:tbl>
       <w:tblPr>
         <w:tblW w:w="5000" w:type="pct"/>
@@ -447,11 +480,7 @@
         <w:spacing w:after="200"/>
       </w:pPr>
     </w:p>
-    <!-- 1.4 Beheer en ondersteuning -->
-    <w:p>
-      <w:pPr>
-        <w:pStyle w:val="Heading1"/>
-      </w:pPr>
+    <w:p>
       <w:r>
         <w:rPr>
           <w:b/>
@@ -468,6 +497,7 @@
     </w:p>
     <w:p>
       <w:pPr>
+        <w:pStyle w:val="Lijstalinea"/>
         <w:numPr>
           <w:ilvl w:val="0"/>
           <w:numId w:val="1"/>
@@ -479,6 +509,7 @@
     </w:p>
     <w:p>
       <w:pPr>
+        <w:pStyle w:val="Lijstalinea"/>
         <w:numPr>
           <w:ilvl w:val="0"/>
           <w:numId w:val="1"/>
@@ -490,6 +521,7 @@
     </w:p>
     <w:p>
       <w:pPr>
+        <w:pStyle w:val="Lijstalinea"/>
         <w:numPr>
           <w:ilvl w:val="0"/>
           <w:numId w:val="1"/>
@@ -501,6 +533,7 @@
     </w:p>
     <w:p>
       <w:pPr>
+        <w:pStyle w:val="Lijstalinea"/>
         <w:numPr>
           <w:ilvl w:val="0"/>
           <w:numId w:val="1"/>
@@ -520,11 +553,7 @@
         <w:spacing w:after="200"/>
       </w:pPr>
     </w:p>
-    <!-- 1.5 Procesbeschrijving -->
-    <w:p>
-      <w:pPr>
-        <w:pStyle w:val="Heading1"/>
-      </w:pPr>
+    <w:p>
       <w:r>
         <w:rPr>
           <w:b/>
@@ -553,13 +582,11 @@
         <w:spacing w:after="400"/>
       </w:pPr>
     </w:p>
-    <!-- Akkoordverklaring -->
     <w:p>
       <w:pPr>
         <w:pBdr>
-          <w:top w:val="single" w:sz="12" w:color="44772C"/>
+          <w:top w:val="single" w:sz="12" w:color="44772C" w:space="1"/>
         </w:pBdr>
-        <w:spacing w:before="400"/>
       </w:pPr>
       <w:r>
         <w:rPr>
@@ -577,75 +604,35 @@
     </w:p>
     <w:p>
       <w:pPr>
-        <w:spacing w:after="400"/>
-      </w:pPr>
-    </w:p>
-    <w:tbl>
-      <w:tblPr>
-        <w:tblW w:w="5000" w:type="pct"/>
-      </w:tblPr>
-      <w:tr>
-        <w:tc>
-          <w:p>
-            <w:r>
-              <w:rPr>
-                <w:b/>
-              </w:rPr>
-              <w:t>Datum:</w:t>
-            </w:r>
-          </w:p>
-        </w:tc>
-        <w:tc>
-          <w:p>
-            <w:pPr>
-              <w:pBdr>
-                <w:bottom w:val="single" w:sz="4" w:color="000000"/>
-              </w:pBdr>
-            </w:pPr>
-            <w:r>
-              <w:t>                                        </w:t>
-            </w:r>
-          </w:p>
-        </w:tc>
-      </w:tr>
-    </w:tbl>
+        <w:spacing w:after="300"/>
+      </w:pPr>
+    </w:p>
+    <w:p>
+      <w:r>
+        <w:rPr>
+          <w:b/>
+        </w:rPr>
+        <w:t>Datum: ___________________________</w:t>
+      </w:r>
+    </w:p>
     <w:p>
       <w:pPr>
         <w:spacing w:after="200"/>
       </w:pPr>
     </w:p>
-    <w:tbl>
-      <w:tblPr>
-        <w:tblW w:w="5000" w:type="pct"/>
-      </w:tblPr>
-      <w:tr>
-        <w:tc>
-          <w:p>
-            <w:r>
-              <w:rPr>
-                <w:b/>
-              </w:rPr>
-              <w:t>Handtekening:</w:t>
-            </w:r>
-          </w:p>
-        </w:tc>
-        <w:tc>
-          <w:p>
-            <w:pPr>
-              <w:pBdr>
-                <w:bottom w:val="single" w:sz="4" w:color="000000"/>
-              </w:pBdr>
-            </w:pPr>
-            <w:r>
-              <w:t>                                        </w:t>
-            </w:r>
-          </w:p>
-        </w:tc>
-      </w:tr>
-    </w:tbl>
+    <w:p>
+      <w:r>
+        <w:rPr>
+          <w:b/>
+        </w:rPr>
+        <w:t>Handtekening: ___________________________</w:t>
+      </w:r>
+    </w:p>
     <w:sectPr>
       <w:pgSz w:w="11906" w:h="16838"/>
-      <w:pgMar w:top="1440" w:right="1440" w:bottom="1440" w:left="1440"/>
+      <w:pgMar w:top="1440" w:right="1440" w:bottom="1440" w:left="1440" w:header="708" w:footer="708" w:gutter="0"/>
+      <w:cols w:space="708"/>
+      <w:docGrid w:linePitch="360"/>
     </w:sectPr>
   </w:body>
 </w:document>
@@ -1903,4 +1890,326 @@
     </w:rPr>
   </w:style>
 </w:styles>
+</file>
+
+<file path=word\theme\theme1.xml><?xml version="1.0" encoding="utf-8"?>
+<a:theme xmlns:a="http://schemas.openxmlformats.org/drawingml/2006/main" xmlns:thm15="http://schemas.microsoft.com/office/thememl/2012/main" name="Kantoorthema">
+  <a:themeElements>
+    <a:clrScheme name="Office">
+      <a:dk1>
+        <a:sysClr val="windowText" lastClr="000000"/>
+      </a:dk1>
+      <a:lt1>
+        <a:sysClr val="window" lastClr="FFFFFF"/>
+      </a:lt1>
+      <a:dk2>
+        <a:srgbClr val="0E2841"/>
+      </a:dk2>
+      <a:lt2>
+        <a:srgbClr val="E8E8E8"/>
+      </a:lt2>
+      <a:accent1>
+        <a:srgbClr val="156082"/>
+      </a:accent1>
+      <a:accent2>
+        <a:srgbClr val="E97132"/>
+      </a:accent2>
+      <a:accent3>
+        <a:srgbClr val="196B24"/>
+      </a:accent3>
+      <a:accent4>
+        <a:srgbClr val="0F9ED5"/>
+      </a:accent4>
+      <a:accent5>
+        <a:srgbClr val="A02B93"/>
+      </a:accent5>
+      <a:accent6>
+        <a:srgbClr val="4EA72E"/>
+      </a:accent6>
+      <a:hlink>
+        <a:srgbClr val="467886"/>
+      </a:hlink>
+      <a:folHlink>
+        <a:srgbClr val="96607D"/>
+      </a:folHlink>
+    </a:clrScheme>
+    <a:fontScheme name="Office">
+      <a:majorFont>
+        <a:latin typeface="Aptos Display" panose="02110004020202020204"/>
+        <a:ea typeface=""/>
+        <a:cs typeface=""/>
+        <a:font script="Jpan" typeface="游ゴシック Light"/>
+        <a:font script="Hang" typeface="맑은 고딕"/>
+        <a:font script="Hans" typeface="等线 Light"/>
+        <a:font script="Hant" typeface="新細明體"/>
+        <a:font script="Arab" typeface="Times New Roman"/>
+        <a:font script="Hebr" typeface="Times New Roman"/>
+        <a:font script="Thai" typeface="Angsana New"/>
+        <a:font script="Ethi" typeface="Nyala"/>
+        <a:font script="Beng" typeface="Vrinda"/>
+        <a:font script="Gujr" typeface="Shruti"/>
+        <a:font script="Khmr" typeface="MoolBoran"/>
+        <a:font script="Knda" typeface="Tunga"/>
+        <a:font script="Guru" typeface="Raavi"/>
+        <a:font script="Cans" typeface="Euphemia"/>
+        <a:font script="Cher" typeface="Plantagenet Cherokee"/>
+        <a:font script="Yiii" typeface="Microsoft Yi Baiti"/>
+        <a:font script="Tibt" typeface="Microsoft Himalaya"/>
+        <a:font script="Thaa" typeface="MV Boli"/>
+        <a:font script="Deva" typeface="Mangal"/>
+        <a:font script="Telu" typeface="Gautami"/>
+        <a:font script="Taml" typeface="Latha"/>
+        <a:font script="Syrc" typeface="Estrangelo Edessa"/>
+        <a:font script="Orya" typeface="Kalinga"/>
+        <a:font script="Mlym" typeface="Kartika"/>
+        <a:font script="Laoo" typeface="DokChampa"/>
+        <a:font script="Sinh" typeface="Iskoola Pota"/>
+        <a:font script="Mong" typeface="Mongolian Baiti"/>
+        <a:font script="Viet" typeface="Times New Roman"/>
+        <a:font script="Uigh" typeface="Microsoft Uighur"/>
+        <a:font script="Geor" typeface="Sylfaen"/>
+        <a:font script="Armn" typeface="Arial"/>
+        <a:font script="Bugi" typeface="Leelawadee UI"/>
+        <a:font script="Bopo" typeface="Microsoft JhengHei"/>
+        <a:font script="Java" typeface="Javanese Text"/>
+        <a:font script="Lisu" typeface="Segoe UI"/>
+        <a:font script="Mymr" typeface="Myanmar Text"/>
+        <a:font script="Nkoo" typeface="Ebrima"/>
+        <a:font script="Olck" typeface="Nirmala UI"/>
+        <a:font script="Osma" typeface="Ebrima"/>
+        <a:font script="Phag" typeface="Phagspa"/>
+        <a:font script="Syrn" typeface="Estrangelo Edessa"/>
+        <a:font script="Syrj" typeface="Estrangelo Edessa"/>
+        <a:font script="Syre" typeface="Estrangelo Edessa"/>
+        <a:font script="Sora" typeface="Nirmala UI"/>
+        <a:font script="Tale" typeface="Microsoft Tai Le"/>
+        <a:font script="Talu" typeface="Microsoft New Tai Lue"/>
+        <a:font script="Tfng" typeface="Ebrima"/>
+      </a:majorFont>
+      <a:minorFont>
+        <a:latin typeface="Aptos" panose="02110004020202020204"/>
+        <a:ea typeface=""/>
+        <a:cs typeface=""/>
+        <a:font script="Jpan" typeface="游明朝"/>
+        <a:font script="Hang" typeface="맑은 고딕"/>
+        <a:font script="Hans" typeface="等线"/>
+        <a:font script="Hant" typeface="新細明體"/>
+        <a:font script="Arab" typeface="Arial"/>
+        <a:font script="Hebr" typeface="Arial"/>
+        <a:font script="Thai" typeface="Cordia New"/>
+        <a:font script="Ethi" typeface="Nyala"/>
+        <a:font script="Beng" typeface="Vrinda"/>
+        <a:font script="Gujr" typeface="Shruti"/>
+        <a:font script="Khmr" typeface="DaunPenh"/>
+        <a:font script="Knda" typeface="Tunga"/>
+        <a:font script="Guru" typeface="Raavi"/>
+        <a:font script="Cans" typeface="Euphemia"/>
+        <a:font script="Cher" typeface="Plantagenet Cherokee"/>
+        <a:font script="Yiii" typeface="Microsoft Yi Baiti"/>
+        <a:font script="Tibt" typeface="Microsoft Himalaya"/>
+        <a:font script="Thaa" typeface="MV Boli"/>
+        <a:font script="Deva" typeface="Mangal"/>
+        <a:font script="Telu" typeface="Gautami"/>
+        <a:font script="Taml" typeface="Latha"/>
+        <a:font script="Syrc" typeface="Estrangelo Edessa"/>
+        <a:font script="Orya" typeface="Kalinga"/>
+        <a:font script="Mlym" typeface="Kartika"/>
+        <a:font script="Laoo" typeface="DokChampa"/>
+        <a:font script="Sinh" typeface="Iskoola Pota"/>
+        <a:font script="Mong" typeface="Mongolian Baiti"/>
+        <a:font script="Viet" typeface="Arial"/>
+        <a:font script="Uigh" typeface="Microsoft Uighur"/>
+        <a:font script="Geor" typeface="Sylfaen"/>
+        <a:font script="Armn" typeface="Arial"/>
+        <a:font script="Bugi" typeface="Leelawadee UI"/>
+        <a:font script="Bopo" typeface="Microsoft JhengHei"/>
+        <a:font script="Java" typeface="Javanese Text"/>
+        <a:font script="Lisu" typeface="Segoe UI"/>
+        <a:font script="Mymr" typeface="Myanmar Text"/>
+        <a:font script="Nkoo" typeface="Ebrima"/>
+        <a:font script="Olck" typeface="Nirmala UI"/>
+        <a:font script="Osma" typeface="Ebrima"/>
+        <a:font script="Phag" typeface="Phagspa"/>
+        <a:font script="Syrn" typeface="Estrangelo Edessa"/>
+        <a:font script="Syrj" typeface="Estrangelo Edessa"/>
+        <a:font script="Syre" typeface="Estrangelo Edessa"/>
+        <a:font script="Sora" typeface="Nirmala UI"/>
+        <a:font script="Tale" typeface="Microsoft Tai Le"/>
+        <a:font script="Talu" typeface="Microsoft New Tai Lue"/>
+        <a:font script="Tfng" typeface="Ebrima"/>
+      </a:minorFont>
+    </a:fontScheme>
+    <a:fmtScheme name="Office">
+      <a:fillStyleLst>
+        <a:solidFill>
+          <a:schemeClr val="phClr"/>
+        </a:solidFill>
+        <a:gradFill rotWithShape="1">
+          <a:gsLst>
+            <a:gs pos="0">
+              <a:schemeClr val="phClr">
+                <a:lumMod val="110000"/>
+                <a:satMod val="105000"/>
+                <a:tint val="67000"/>
+              </a:schemeClr>
+            </a:gs>
+            <a:gs pos="50000">
+              <a:schemeClr val="phClr">
+                <a:lumMod val="105000"/>
+                <a:satMod val="103000"/>
+                <a:tint val="73000"/>
+              </a:schemeClr>
+            </a:gs>
+            <a:gs pos="100000">
+              <a:schemeClr val="phClr">
+                <a:lumMod val="105000"/>
+                <a:satMod val="109000"/>
+                <a:tint val="81000"/>
+              </a:schemeClr>
+            </a:gs>
+          </a:gsLst>
+          <a:lin ang="5400000" scaled="0"/>
+        </a:gradFill>
+        <a:gradFill rotWithShape="1">
+          <a:gsLst>
+            <a:gs pos="0">
+              <a:schemeClr val="phClr">
+                <a:satMod val="103000"/>
+                <a:lumMod val="102000"/>
+                <a:tint val="94000"/>
+              </a:schemeClr>
+            </a:gs>
+            <a:gs pos="50000">
+              <a:schemeClr val="phClr">
+                <a:satMod val="110000"/>
+                <a:lumMod val="100000"/>
+                <a:shade val="100000"/>
+              </a:schemeClr>
+            </a:gs>
+            <a:gs pos="100000">
+              <a:schemeClr val="phClr">
+                <a:lumMod val="99000"/>
+                <a:satMod val="120000"/>
+                <a:shade val="78000"/>
+              </a:schemeClr>
+            </a:gs>
+          </a:gsLst>
+          <a:lin ang="5400000" scaled="0"/>
+        </a:gradFill>
+      </a:fillStyleLst>
+      <a:lnStyleLst>
+        <a:ln w="12700" cap="flat" cmpd="sng" algn="ctr">
+          <a:solidFill>
+            <a:schemeClr val="phClr"/>
+          </a:solidFill>
+          <a:prstDash val="solid"/>
+          <a:miter lim="800000"/>
+        </a:ln>
+        <a:ln w="19050" cap="flat" cmpd="sng" algn="ctr">
+          <a:solidFill>
+            <a:schemeClr val="phClr"/>
+          </a:solidFill>
+          <a:prstDash val="solid"/>
+          <a:miter lim="800000"/>
+        </a:ln>
+        <a:ln w="25400" cap="flat" cmpd="sng" algn="ctr">
+          <a:solidFill>
+            <a:schemeClr val="phClr"/>
+          </a:solidFill>
+          <a:prstDash val="solid"/>
+          <a:miter lim="800000"/>
+        </a:ln>
+      </a:lnStyleLst>
+      <a:effectStyleLst>
+        <a:effectStyle>
+          <a:effectLst/>
+        </a:effectStyle>
+        <a:effectStyle>
+          <a:effectLst/>
+        </a:effectStyle>
+        <a:effectStyle>
+          <a:effectLst>
+            <a:outerShdw blurRad="57150" dist="19050" dir="5400000" algn="ctr" rotWithShape="0">
+              <a:srgbClr val="000000">
+                <a:alpha val="63000"/>
+              </a:srgbClr>
+            </a:outerShdw>
+          </a:effectLst>
+        </a:effectStyle>
+      </a:effectStyleLst>
+      <a:bgFillStyleLst>
+        <a:solidFill>
+          <a:schemeClr val="phClr"/>
+        </a:solidFill>
+        <a:solidFill>
+          <a:schemeClr val="phClr">
+            <a:tint val="95000"/>
+            <a:satMod val="170000"/>
+          </a:schemeClr>
+        </a:solidFill>
+        <a:gradFill rotWithShape="1">
+          <a:gsLst>
+            <a:gs pos="0">
+              <a:schemeClr val="phClr">
+                <a:tint val="93000"/>
+                <a:satMod val="150000"/>
+                <a:shade val="98000"/>
+                <a:lumMod val="102000"/>
+              </a:schemeClr>
+            </a:gs>
+            <a:gs pos="50000">
+              <a:schemeClr val="phClr">
+                <a:tint val="98000"/>
+                <a:satMod val="130000"/>
+                <a:shade val="90000"/>
+                <a:lumMod val="103000"/>
+              </a:schemeClr>
+            </a:gs>
+            <a:gs pos="100000">
+              <a:schemeClr val="phClr">
+                <a:shade val="63000"/>
+                <a:satMod val="120000"/>
+              </a:schemeClr>
+            </a:gs>
+          </a:gsLst>
+          <a:lin ang="5400000" scaled="0"/>
+        </a:gradFill>
+      </a:bgFillStyleLst>
+    </a:fmtScheme>
+  </a:themeElements>
+  <a:objectDefaults>
+    <a:lnDef>
+      <a:spPr/>
+      <a:bodyPr/>
+      <a:lstStyle/>
+      <a:style>
+        <a:lnRef idx="2">
+          <a:schemeClr val="accent1"/>
+        </a:lnRef>
+        <a:fillRef idx="0">
+          <a:schemeClr val="accent1"/>
+        </a:fillRef>
+        <a:effectRef idx="1">
+          <a:schemeClr val="accent1"/>
+        </a:effectRef>
+        <a:fontRef idx="minor">
+          <a:schemeClr val="tx1"/>
+        </a:fontRef>
+      </a:style>
+    </a:lnDef>
+  </a:objectDefaults>
+  <a:extraClrSchemeLst/>
+  <a:extLst>
+    <a:ext uri="{05A4C25C-085E-4340-85A3-A5531E510DB2}">
+      <thm15:themeFamily xmlns:thm15="http://schemas.microsoft.com/office/thememl/2012/main" name="Office Theme" id="{2E142A2C-CD16-42D6-873A-C26D2A0506FA}" vid="{1BDDFF52-6CD6-40A5-AB3C-68EB2F1E4D0A}"/>
+    </a:ext>
+  </a:extLst>
+</a:theme>
+</file>
+
+<file path=word\webSettings.xml><?xml version="1.0" encoding="utf-8"?>
+<w:webSettings xmlns:mc="http://schemas.openxmlformats.org/markup-compatibility/2006" xmlns:r="http://schemas.openxmlformats.org/officeDocument/2006/relationships" xmlns:w="http://schemas.openxmlformats.org/wordprocessingml/2006/main" xmlns:w14="http://schemas.microsoft.com/office/word/2010/wordml" xmlns:w15="http://schemas.microsoft.com/office/word/2012/wordml" xmlns:w16cex="http://schemas.microsoft.com/office/word/2018/wordml/cex" xmlns:w16cid="http://schemas.microsoft.com/office/word/2016/wordml/cid" xmlns:w16="http://schemas.microsoft.com/office/word/2018/wordml" xmlns:w16du="http://schemas.microsoft.com/office/word/2023/wordml/word16du" xmlns:w16sdtdh="http://schemas.microsoft.com/office/word/2020/wordml/sdtdatahash" xmlns:w16sdtfl="http://schemas.microsoft.com/office/word/2024/wordml/sdtformatlock" xmlns:w16se="http://schemas.microsoft.com/office/word/2015/wordml/symex" mc:Ignorable="w14 w15 w16se w16cid w16 w16cex w16sdtdh w16sdtfl w16du">
+  <w:optimizeForBrowser/>
+  <w:allowPNG/>
+</w:webSettings>
 </file>
</xml_diff>

<commit_message>
Fix: overdrachtsdocument met correcte ZIP structuur
</commit_message>
<xml_diff>
--- a/downloads/overdrachtsdocument.docx
+++ b/downloads/overdrachtsdocument.docx
@@ -1,5 +1,5 @@
 
-<file path=word\document.xml><?xml version="1.0" encoding="utf-8"?>
+<file path=word/document.xml><?xml version="1.0" encoding="utf-8"?>
 <w:document xmlns:w="http://schemas.openxmlformats.org/wordprocessingml/2006/main">
   <w:body>
     <w:p>
@@ -424,23 +424,47 @@
       </w:r>
     </w:p>
     <w:p>
-      <w:r>
-        <w:t>- Storingen worden gemeld via Mijn Servicedesk (Topdesk) of telefonisch bij de Servicedesk</w:t>
-      </w:r>
-    </w:p>
-    <w:p>
-      <w:r>
-        <w:t>- Wijzigingen worden uitsluitend behandeld via wijzigingsverzoek en na goedkeuring proceseigenaar</w:t>
-      </w:r>
-    </w:p>
-    <w:p>
-      <w:r>
-        <w:t>- Autorisatieverzoeken worden alleen verwerkt na akkoord van de proceseigenaar</w:t>
-      </w:r>
-    </w:p>
-    <w:p>
-      <w:r>
-        <w:t>- Alleen keyusers mogen rechtstreeks in Rx.Enterprise handelingen verrichten in afgesloten zaken</w:t>
+      <w:pPr>
+        <w:numPr>
+          <w:ilvl w:val="0"/>
+          <w:numId w:val="1"/>
+        </w:numPr>
+      </w:pPr>
+      <w:r>
+        <w:t>Storingen worden gemeld via Mijn Servicedesk (Topdesk) of telefonisch bij de Servicedesk</w:t>
+      </w:r>
+    </w:p>
+    <w:p>
+      <w:pPr>
+        <w:numPr>
+          <w:ilvl w:val="0"/>
+          <w:numId w:val="1"/>
+        </w:numPr>
+      </w:pPr>
+      <w:r>
+        <w:t>Wijzigingen worden uitsluitend behandeld via wijzigingsverzoek en na goedkeuring proceseigenaar</w:t>
+      </w:r>
+    </w:p>
+    <w:p>
+      <w:pPr>
+        <w:numPr>
+          <w:ilvl w:val="0"/>
+          <w:numId w:val="1"/>
+        </w:numPr>
+      </w:pPr>
+      <w:r>
+        <w:t>Autorisatieverzoeken worden alleen verwerkt na akkoord van de proceseigenaar</w:t>
+      </w:r>
+    </w:p>
+    <w:p>
+      <w:pPr>
+        <w:numPr>
+          <w:ilvl w:val="0"/>
+          <w:numId w:val="1"/>
+        </w:numPr>
+      </w:pPr>
+      <w:r>
+        <w:t>Alleen keyusers mogen rechtstreeks in Rx.Enterprise handelingen verrichten in afgesloten zaken</w:t>
       </w:r>
     </w:p>
     <w:p>
@@ -514,4 +538,1658 @@
     </w:sectPr>
   </w:body>
 </w:document>
+</file>
+
+<file path=word/comments.xml><?xml version="1.0" encoding="utf-8"?>
+<w:comments xmlns:w14="http://schemas.microsoft.com/office/word/2010/wordml" xmlns:w="http://schemas.openxmlformats.org/wordprocessingml/2006/main">
+  <w:comment xmlns:w="http://schemas.openxmlformats.org/wordprocessingml/2006/main" w:initials="LR" w:author="Liu, RBLKJ (Robert)" w:date="2025-11-14T14:22:32" w:id="1260691105">
+    <w:p xmlns:w14="http://schemas.microsoft.com/office/word/2010/wordml" xmlns:w="http://schemas.openxmlformats.org/wordprocessingml/2006/main">
+      <w:pPr>
+        <w:pStyle w:val="CommentText"/>
+      </w:pPr>
+      <w:r>
+        <w:rPr>
+          <w:rStyle w:val="CommentReference"/>
+        </w:rPr>
+        <w:annotationRef/>
+      </w:r>
+      <w:r>
+        <w:t>Deze actie ligt bij de functioneel beheerder van SIM!</w:t>
+      </w:r>
+    </w:p>
+  </w:comment>
+  <w:comment xmlns:w="http://schemas.openxmlformats.org/wordprocessingml/2006/main" w:initials="TA" w:author="Tump, AW (Arne)" w:date="2025-11-24T11:54:54" w:id="743212167">
+    <w:p xmlns:w14="http://schemas.microsoft.com/office/word/2010/wordml" xmlns:w="http://schemas.openxmlformats.org/wordprocessingml/2006/main">
+      <w:pPr>
+        <w:pStyle w:val="CommentText"/>
+      </w:pPr>
+      <w:r>
+        <w:rPr>
+          <w:rStyle w:val="CommentReference"/>
+        </w:rPr>
+        <w:annotationRef/>
+      </w:r>
+      <w:r>
+        <w:t>Dat doen jullie toch zelf?</w:t>
+      </w:r>
+    </w:p>
+  </w:comment>
+  <w:comment xmlns:w="http://schemas.openxmlformats.org/wordprocessingml/2006/main" w:initials="TA" w:author="Tump, AW (Arne)" w:date="2026-01-27T10:33:02" w:id="1400785423">
+    <w:p xmlns:w14="http://schemas.microsoft.com/office/word/2010/wordml" xmlns:w="http://schemas.openxmlformats.org/wordprocessingml/2006/main">
+      <w:pPr>
+        <w:pStyle w:val="CommentText"/>
+      </w:pPr>
+      <w:r>
+        <w:rPr>
+          <w:rStyle w:val="CommentReference"/>
+        </w:rPr>
+        <w:annotationRef/>
+      </w:r>
+      <w:r>
+        <w:t>Robert en Lisha overleggen nog even over hoe dit gaat met Norbert.</w:t>
+      </w:r>
+    </w:p>
+  </w:comment>
+</w:comments>
+</file>
+
+<file path=word/commentsExtended.xml><?xml version="1.0" encoding="utf-8"?>
+<w15:commentsEx xmlns:mc="http://schemas.openxmlformats.org/markup-compatibility/2006" xmlns:w15="http://schemas.microsoft.com/office/word/2012/wordml" mc:Ignorable="w15">
+  <w15:commentEx w15:done="0" w15:paraId="1A9AFF34"/>
+  <w15:commentEx w15:done="0" w15:paraId="0AC9F38B" w15:paraIdParent="1A9AFF34"/>
+  <w15:commentEx w15:done="0" w15:paraId="70590919" w15:paraIdParent="1A9AFF34"/>
+</w15:commentsEx>
+</file>
+
+<file path=word/commentsExtensible.xml><?xml version="1.0" encoding="utf-8"?>
+<w16cex:commentsExtensible xmlns:w16="http://schemas.microsoft.com/office/word/2018/wordml" xmlns:w16cex="http://schemas.microsoft.com/office/word/2018/wordml/cex" xmlns:mc="http://schemas.openxmlformats.org/markup-compatibility/2006" mc:Ignorable="w16 w16cex">
+  <w16cex:commentExtensible w16cex:durableId="6F5A4C0F" w16cex:dateUtc="2026-01-27T09:33:02.105Z"/>
+  <w16cex:commentExtensible w16cex:durableId="63AAFA6D" w16cex:dateUtc="2025-11-24T10:54:54.89Z"/>
+  <w16cex:commentExtensible w16cex:durableId="480B8F81" w16cex:dateUtc="2025-11-14T13:22:32.465Z"/>
+</w16cex:commentsExtensible>
+</file>
+
+<file path=word/commentsIds.xml><?xml version="1.0" encoding="utf-8"?>
+<w16cid:commentsIds xmlns:mc="http://schemas.openxmlformats.org/markup-compatibility/2006" xmlns:w16cid="http://schemas.microsoft.com/office/word/2016/wordml/cid" mc:Ignorable="w16cid">
+  <w16cid:commentId w16cid:paraId="1A9AFF34" w16cid:durableId="480B8F81"/>
+  <w16cid:commentId w16cid:paraId="0AC9F38B" w16cid:durableId="63AAFA6D"/>
+  <w16cid:commentId w16cid:paraId="70590919" w16cid:durableId="6F5A4C0F"/>
+</w16cid:commentsIds>
+</file>
+
+<file path=word/numbering.xml><?xml version="1.0" encoding="utf-8"?>
+<w:numbering xmlns:wpc="http://schemas.microsoft.com/office/word/2010/wordprocessingCanvas" xmlns:cx="http://schemas.microsoft.com/office/drawing/2014/chartex" xmlns:cx1="http://schemas.microsoft.com/office/drawing/2015/9/8/chartex" xmlns:cx2="http://schemas.microsoft.com/office/drawing/2015/10/21/chartex" xmlns:cx3="http://schemas.microsoft.com/office/drawing/2016/5/9/chartex" xmlns:cx4="http://schemas.microsoft.com/office/drawing/2016/5/10/chartex" xmlns:cx5="http://schemas.microsoft.com/office/drawing/2016/5/11/chartex" xmlns:cx6="http://schemas.microsoft.com/office/drawing/2016/5/12/chartex" xmlns:cx7="http://schemas.microsoft.com/office/drawing/2016/5/13/chartex" xmlns:cx8="http://schemas.microsoft.com/office/drawing/2016/5/14/chartex" xmlns:mc="http://schemas.openxmlformats.org/markup-compatibility/2006" xmlns:aink="http://schemas.microsoft.com/office/drawing/2016/ink" xmlns:am3d="http://schemas.microsoft.com/office/drawing/2017/model3d" xmlns:o="urn:schemas-microsoft-com:office:office" xmlns:oel="http://schemas.microsoft.com/office/2019/extlst" xmlns:r="http://schemas.openxmlformats.org/officeDocument/2006/relationships" xmlns:m="http://schemas.openxmlformats.org/officeDocument/2006/math" xmlns:v="urn:schemas-microsoft-com:vml" xmlns:wp14="http://schemas.microsoft.com/office/word/2010/wordprocessingDrawing" xmlns:wp="http://schemas.openxmlformats.org/drawingml/2006/wordprocessingDrawing" xmlns:w10="urn:schemas-microsoft-com:office:word" xmlns:w="http://schemas.openxmlformats.org/wordprocessingml/2006/main" xmlns:w14="http://schemas.microsoft.com/office/word/2010/wordml" xmlns:w15="http://schemas.microsoft.com/office/word/2012/wordml" xmlns:w16cex="http://schemas.microsoft.com/office/word/2018/wordml/cex" xmlns:w16cid="http://schemas.microsoft.com/office/word/2016/wordml/cid" xmlns:w16="http://schemas.microsoft.com/office/word/2018/wordml" xmlns:w16du="http://schemas.microsoft.com/office/word/2023/wordml/word16du" xmlns:w16sdtdh="http://schemas.microsoft.com/office/word/2020/wordml/sdtdatahash" xmlns:w16sdtfl="http://schemas.microsoft.com/office/word/2024/wordml/sdtformatlock" xmlns:w16se="http://schemas.microsoft.com/office/word/2015/wordml/symex" xmlns:wpg="http://schemas.microsoft.com/office/word/2010/wordprocessingGroup" xmlns:wpi="http://schemas.microsoft.com/office/word/2010/wordprocessingInk" xmlns:wne="http://schemas.microsoft.com/office/word/2006/wordml" xmlns:wps="http://schemas.microsoft.com/office/word/2010/wordprocessingShape" mc:Ignorable="w14 w15 w16se w16cid w16 w16cex w16sdtdh w16sdtfl w16du wp14">
+  <w:abstractNum w:abstractNumId="0" w15:restartNumberingAfterBreak="0">
+    <w:nsid w:val="75FE605D"/>
+    <w:multiLevelType w:val="multilevel"/>
+    <w:tmpl w:val="D32607E4"/>
+    <w:lvl w:ilvl="0">
+      <w:start w:val="1"/>
+      <w:numFmt w:val="decimal"/>
+      <w:lvlText w:val="%1."/>
+      <w:lvlJc w:val="left"/>
+      <w:pPr>
+        <w:tabs>
+          <w:tab w:val="num" w:pos="720"/>
+        </w:tabs>
+        <w:ind w:left="720" w:hanging="360"/>
+      </w:pPr>
+    </w:lvl>
+    <w:lvl w:ilvl="1">
+      <w:start w:val="1"/>
+      <w:numFmt w:val="decimal"/>
+      <w:lvlText w:val="%2."/>
+      <w:lvlJc w:val="left"/>
+      <w:pPr>
+        <w:tabs>
+          <w:tab w:val="num" w:pos="1440"/>
+        </w:tabs>
+        <w:ind w:left="1440" w:hanging="360"/>
+      </w:pPr>
+    </w:lvl>
+    <w:lvl w:ilvl="2">
+      <w:start w:val="1"/>
+      <w:numFmt w:val="decimal"/>
+      <w:lvlText w:val="%3."/>
+      <w:lvlJc w:val="left"/>
+      <w:pPr>
+        <w:tabs>
+          <w:tab w:val="num" w:pos="2160"/>
+        </w:tabs>
+        <w:ind w:left="2160" w:hanging="360"/>
+      </w:pPr>
+    </w:lvl>
+    <w:lvl w:ilvl="3">
+      <w:start w:val="1"/>
+      <w:numFmt w:val="decimal"/>
+      <w:lvlText w:val="%4."/>
+      <w:lvlJc w:val="left"/>
+      <w:pPr>
+        <w:tabs>
+          <w:tab w:val="num" w:pos="2880"/>
+        </w:tabs>
+        <w:ind w:left="2880" w:hanging="360"/>
+      </w:pPr>
+    </w:lvl>
+    <w:lvl w:ilvl="4">
+      <w:start w:val="1"/>
+      <w:numFmt w:val="decimal"/>
+      <w:lvlText w:val="%5."/>
+      <w:lvlJc w:val="left"/>
+      <w:pPr>
+        <w:tabs>
+          <w:tab w:val="num" w:pos="3600"/>
+        </w:tabs>
+        <w:ind w:left="3600" w:hanging="360"/>
+      </w:pPr>
+    </w:lvl>
+    <w:lvl w:ilvl="5">
+      <w:start w:val="1"/>
+      <w:numFmt w:val="decimal"/>
+      <w:lvlText w:val="%6."/>
+      <w:lvlJc w:val="left"/>
+      <w:pPr>
+        <w:tabs>
+          <w:tab w:val="num" w:pos="4320"/>
+        </w:tabs>
+        <w:ind w:left="4320" w:hanging="360"/>
+      </w:pPr>
+    </w:lvl>
+    <w:lvl w:ilvl="6">
+      <w:start w:val="1"/>
+      <w:numFmt w:val="decimal"/>
+      <w:lvlText w:val="%7."/>
+      <w:lvlJc w:val="left"/>
+      <w:pPr>
+        <w:tabs>
+          <w:tab w:val="num" w:pos="5040"/>
+        </w:tabs>
+        <w:ind w:left="5040" w:hanging="360"/>
+      </w:pPr>
+    </w:lvl>
+    <w:lvl w:ilvl="7">
+      <w:start w:val="1"/>
+      <w:numFmt w:val="decimal"/>
+      <w:lvlText w:val="%8."/>
+      <w:lvlJc w:val="left"/>
+      <w:pPr>
+        <w:tabs>
+          <w:tab w:val="num" w:pos="5760"/>
+        </w:tabs>
+        <w:ind w:left="5760" w:hanging="360"/>
+      </w:pPr>
+    </w:lvl>
+    <w:lvl w:ilvl="8">
+      <w:start w:val="1"/>
+      <w:numFmt w:val="decimal"/>
+      <w:lvlText w:val="%9."/>
+      <w:lvlJc w:val="left"/>
+      <w:pPr>
+        <w:tabs>
+          <w:tab w:val="num" w:pos="6480"/>
+        </w:tabs>
+        <w:ind w:left="6480" w:hanging="360"/>
+      </w:pPr>
+    </w:lvl>
+  </w:abstractNum>
+  <w:num w:numId="1" w16cid:durableId="1412699483">
+    <w:abstractNumId w:val="0"/>
+    <w:lvlOverride w:ilvl="0">
+      <w:startOverride w:val="1"/>
+    </w:lvlOverride>
+    <w:lvlOverride w:ilvl="1">
+      <w:startOverride w:val="1"/>
+    </w:lvlOverride>
+    <w:lvlOverride w:ilvl="2">
+      <w:startOverride w:val="1"/>
+    </w:lvlOverride>
+    <w:lvlOverride w:ilvl="3">
+      <w:startOverride w:val="1"/>
+    </w:lvlOverride>
+    <w:lvlOverride w:ilvl="4">
+      <w:startOverride w:val="1"/>
+    </w:lvlOverride>
+    <w:lvlOverride w:ilvl="5">
+      <w:startOverride w:val="1"/>
+    </w:lvlOverride>
+    <w:lvlOverride w:ilvl="6">
+      <w:startOverride w:val="1"/>
+    </w:lvlOverride>
+    <w:lvlOverride w:ilvl="7">
+      <w:startOverride w:val="1"/>
+    </w:lvlOverride>
+    <w:lvlOverride w:ilvl="8">
+      <w:startOverride w:val="1"/>
+    </w:lvlOverride>
+  </w:num>
+</w:numbering>
+</file>
+
+<file path=word/people.xml><?xml version="1.0" encoding="utf-8"?>
+<w15:people xmlns:mc="http://schemas.openxmlformats.org/markup-compatibility/2006" xmlns:w15="http://schemas.microsoft.com/office/word/2012/wordml" mc:Ignorable="w15">
+  <w15:person w15:author="Tump, AW (Arne)">
+    <w15:presenceInfo w15:providerId="AD" w15:userId="S::awtump@gemeentewestland.nl::9812c181-033f-4b08-b8b3-d67005e352f3"/>
+  </w15:person>
+  <w15:person w15:author="Liu, RBLKJ (Robert)">
+    <w15:presenceInfo w15:providerId="AD" w15:userId="S::rblkjliu@gemeentewestland.nl::30f1ce90-e896-44ab-96f5-74de62a35b82"/>
+  </w15:person>
+  <w15:person w15:author="Liu, RBLKJ (Robert)">
+    <w15:presenceInfo w15:providerId="AD" w15:userId="S::rblkjliu@gemeentewestland.nl::30f1ce90-e896-44ab-96f5-74de62a35b82"/>
+  </w15:person>
+</w15:people>
+</file>
+
+<file path=word/styles.xml><?xml version="1.0" encoding="utf-8"?>
+<w:styles xmlns:mc="http://schemas.openxmlformats.org/markup-compatibility/2006" xmlns:r="http://schemas.openxmlformats.org/officeDocument/2006/relationships" xmlns:w="http://schemas.openxmlformats.org/wordprocessingml/2006/main" xmlns:w14="http://schemas.microsoft.com/office/word/2010/wordml" xmlns:w15="http://schemas.microsoft.com/office/word/2012/wordml" xmlns:w16cex="http://schemas.microsoft.com/office/word/2018/wordml/cex" xmlns:w16cid="http://schemas.microsoft.com/office/word/2016/wordml/cid" xmlns:w16="http://schemas.microsoft.com/office/word/2018/wordml" xmlns:w16du="http://schemas.microsoft.com/office/word/2023/wordml/word16du" xmlns:w16sdtdh="http://schemas.microsoft.com/office/word/2020/wordml/sdtdatahash" xmlns:w16sdtfl="http://schemas.microsoft.com/office/word/2024/wordml/sdtformatlock" xmlns:w16se="http://schemas.microsoft.com/office/word/2015/wordml/symex" mc:Ignorable="w14 w15 w16se w16cid w16 w16cex w16sdtdh w16sdtfl w16du">
+  <w:docDefaults>
+    <w:rPrDefault>
+      <w:rPr>
+        <w:rFonts w:asciiTheme="minorHAnsi" w:hAnsiTheme="minorHAnsi" w:eastAsiaTheme="minorHAnsi" w:cstheme="minorBidi"/>
+        <w:kern w:val="2"/>
+        <w:sz w:val="24"/>
+        <w:szCs w:val="24"/>
+        <w:lang w:val="nl-NL" w:eastAsia="en-US" w:bidi="ar-SA"/>
+        <w14:ligatures w14:val="standardContextual"/>
+      </w:rPr>
+    </w:rPrDefault>
+    <w:pPrDefault>
+      <w:pPr>
+        <w:spacing w:after="160" w:line="278" w:lineRule="auto"/>
+      </w:pPr>
+    </w:pPrDefault>
+  </w:docDefaults>
+  <w:latentStyles w:defLockedState="0" w:defUIPriority="99" w:defSemiHidden="0" w:defUnhideWhenUsed="0" w:defQFormat="0" w:count="376">
+    <w:lsdException w:name="Normal" w:uiPriority="0" w:qFormat="1"/>
+    <w:lsdException w:name="heading 1" w:uiPriority="9" w:qFormat="1"/>
+    <w:lsdException w:name="heading 2" w:uiPriority="9" w:semiHidden="1" w:unhideWhenUsed="1" w:qFormat="1"/>
+    <w:lsdException w:name="heading 3" w:uiPriority="9" w:semiHidden="1" w:unhideWhenUsed="1" w:qFormat="1"/>
+    <w:lsdException w:name="heading 4" w:uiPriority="9" w:semiHidden="1" w:unhideWhenUsed="1" w:qFormat="1"/>
+    <w:lsdException w:name="heading 5" w:uiPriority="9" w:semiHidden="1" w:unhideWhenUsed="1" w:qFormat="1"/>
+    <w:lsdException w:name="heading 6" w:uiPriority="9" w:semiHidden="1" w:unhideWhenUsed="1" w:qFormat="1"/>
+    <w:lsdException w:name="heading 7" w:uiPriority="9" w:semiHidden="1" w:unhideWhenUsed="1" w:qFormat="1"/>
+    <w:lsdException w:name="heading 8" w:uiPriority="9" w:semiHidden="1" w:unhideWhenUsed="1" w:qFormat="1"/>
+    <w:lsdException w:name="heading 9" w:uiPriority="9" w:semiHidden="1" w:unhideWhenUsed="1" w:qFormat="1"/>
+    <w:lsdException w:name="index 1" w:semiHidden="1" w:unhideWhenUsed="1"/>
+    <w:lsdException w:name="index 2" w:semiHidden="1" w:unhideWhenUsed="1"/>
+    <w:lsdException w:name="index 3" w:semiHidden="1" w:unhideWhenUsed="1"/>
+    <w:lsdException w:name="index 4" w:semiHidden="1" w:unhideWhenUsed="1"/>
+    <w:lsdException w:name="index 5" w:semiHidden="1" w:unhideWhenUsed="1"/>
+    <w:lsdException w:name="index 6" w:semiHidden="1" w:unhideWhenUsed="1"/>
+    <w:lsdException w:name="index 7" w:semiHidden="1" w:unhideWhenUsed="1"/>
+    <w:lsdException w:name="index 8" w:semiHidden="1" w:unhideWhenUsed="1"/>
+    <w:lsdException w:name="index 9" w:semiHidden="1" w:unhideWhenUsed="1"/>
+    <w:lsdException w:name="toc 1" w:uiPriority="39" w:semiHidden="1" w:unhideWhenUsed="1"/>
+    <w:lsdException w:name="toc 2" w:uiPriority="39" w:semiHidden="1" w:unhideWhenUsed="1"/>
+    <w:lsdException w:name="toc 3" w:uiPriority="39" w:semiHidden="1" w:unhideWhenUsed="1"/>
+    <w:lsdException w:name="toc 4" w:uiPriority="39" w:semiHidden="1" w:unhideWhenUsed="1"/>
+    <w:lsdException w:name="toc 5" w:uiPriority="39" w:semiHidden="1" w:unhideWhenUsed="1"/>
+    <w:lsdException w:name="toc 6" w:uiPriority="39" w:semiHidden="1" w:unhideWhenUsed="1"/>
+    <w:lsdException w:name="toc 7" w:uiPriority="39" w:semiHidden="1" w:unhideWhenUsed="1"/>
+    <w:lsdException w:name="toc 8" w:uiPriority="39" w:semiHidden="1" w:unhideWhenUsed="1"/>
+    <w:lsdException w:name="toc 9" w:uiPriority="39" w:semiHidden="1" w:unhideWhenUsed="1"/>
+    <w:lsdException w:name="Normal Indent" w:semiHidden="1" w:unhideWhenUsed="1"/>
+    <w:lsdException w:name="footnote text" w:semiHidden="1" w:unhideWhenUsed="1"/>
+    <w:lsdException w:name="annotation text" w:semiHidden="1" w:unhideWhenUsed="1"/>
+    <w:lsdException w:name="header" w:semiHidden="1" w:unhideWhenUsed="1"/>
+    <w:lsdException w:name="footer" w:semiHidden="1" w:unhideWhenUsed="1"/>
+    <w:lsdException w:name="index heading" w:semiHidden="1" w:unhideWhenUsed="1"/>
+    <w:lsdException w:name="caption" w:uiPriority="35" w:semiHidden="1" w:unhideWhenUsed="1" w:qFormat="1"/>
+    <w:lsdException w:name="table of figures" w:semiHidden="1" w:unhideWhenUsed="1"/>
+    <w:lsdException w:name="envelope address" w:semiHidden="1" w:unhideWhenUsed="1"/>
+    <w:lsdException w:name="envelope return" w:semiHidden="1" w:unhideWhenUsed="1"/>
+    <w:lsdException w:name="footnote reference" w:semiHidden="1" w:unhideWhenUsed="1"/>
+    <w:lsdException w:name="annotation reference" w:semiHidden="1" w:unhideWhenUsed="1"/>
+    <w:lsdException w:name="line number" w:semiHidden="1" w:unhideWhenUsed="1"/>
+    <w:lsdException w:name="page number" w:semiHidden="1" w:unhideWhenUsed="1"/>
+    <w:lsdException w:name="endnote reference" w:semiHidden="1" w:unhideWhenUsed="1"/>
+    <w:lsdException w:name="endnote text" w:semiHidden="1" w:unhideWhenUsed="1"/>
+    <w:lsdException w:name="table of authorities" w:semiHidden="1" w:unhideWhenUsed="1"/>
+    <w:lsdException w:name="macro" w:semiHidden="1" w:unhideWhenUsed="1"/>
+    <w:lsdException w:name="toa heading" w:semiHidden="1" w:unhideWhenUsed="1"/>
+    <w:lsdException w:name="List" w:semiHidden="1" w:unhideWhenUsed="1"/>
+    <w:lsdException w:name="List Bullet" w:semiHidden="1" w:unhideWhenUsed="1"/>
+    <w:lsdException w:name="List Number" w:semiHidden="1" w:unhideWhenUsed="1"/>
+    <w:lsdException w:name="List 2" w:semiHidden="1" w:unhideWhenUsed="1"/>
+    <w:lsdException w:name="List 3" w:semiHidden="1" w:unhideWhenUsed="1"/>
+    <w:lsdException w:name="List 4" w:semiHidden="1" w:unhideWhenUsed="1"/>
+    <w:lsdException w:name="List 5" w:semiHidden="1" w:unhideWhenUsed="1"/>
+    <w:lsdException w:name="List Bullet 2" w:semiHidden="1" w:unhideWhenUsed="1"/>
+    <w:lsdException w:name="List Bullet 3" w:semiHidden="1" w:unhideWhenUsed="1"/>
+    <w:lsdException w:name="List Bullet 4" w:semiHidden="1" w:unhideWhenUsed="1"/>
+    <w:lsdException w:name="List Bullet 5" w:semiHidden="1" w:unhideWhenUsed="1"/>
+    <w:lsdException w:name="List Number 2" w:semiHidden="1" w:unhideWhenUsed="1"/>
+    <w:lsdException w:name="List Number 3" w:semiHidden="1" w:unhideWhenUsed="1"/>
+    <w:lsdException w:name="List Number 4" w:semiHidden="1" w:unhideWhenUsed="1"/>
+    <w:lsdException w:name="List Number 5" w:semiHidden="1" w:unhideWhenUsed="1"/>
+    <w:lsdException w:name="Title" w:uiPriority="10" w:qFormat="1"/>
+    <w:lsdException w:name="Closing" w:semiHidden="1" w:unhideWhenUsed="1"/>
+    <w:lsdException w:name="Signature" w:semiHidden="1" w:unhideWhenUsed="1"/>
+    <w:lsdException w:name="Default Paragraph Font" w:uiPriority="1" w:semiHidden="1" w:unhideWhenUsed="1"/>
+    <w:lsdException w:name="Body Text" w:semiHidden="1" w:unhideWhenUsed="1"/>
+    <w:lsdException w:name="Body Text Indent" w:semiHidden="1" w:unhideWhenUsed="1"/>
+    <w:lsdException w:name="List Continue" w:semiHidden="1" w:unhideWhenUsed="1"/>
+    <w:lsdException w:name="List Continue 2" w:semiHidden="1" w:unhideWhenUsed="1"/>
+    <w:lsdException w:name="List Continue 3" w:semiHidden="1" w:unhideWhenUsed="1"/>
+    <w:lsdException w:name="List Continue 4" w:semiHidden="1" w:unhideWhenUsed="1"/>
+    <w:lsdException w:name="List Continue 5" w:semiHidden="1" w:unhideWhenUsed="1"/>
+    <w:lsdException w:name="Message Header" w:semiHidden="1" w:unhideWhenUsed="1"/>
+    <w:lsdException w:name="Subtitle" w:uiPriority="11" w:qFormat="1"/>
+    <w:lsdException w:name="Salutation" w:semiHidden="1" w:unhideWhenUsed="1"/>
+    <w:lsdException w:name="Date" w:semiHidden="1" w:unhideWhenUsed="1"/>
+    <w:lsdException w:name="Body Text First Indent" w:semiHidden="1" w:unhideWhenUsed="1"/>
+    <w:lsdException w:name="Body Text First Indent 2" w:semiHidden="1" w:unhideWhenUsed="1"/>
+    <w:lsdException w:name="Note Heading" w:semiHidden="1" w:unhideWhenUsed="1"/>
+    <w:lsdException w:name="Body Text 2" w:semiHidden="1" w:unhideWhenUsed="1"/>
+    <w:lsdException w:name="Body Text 3" w:semiHidden="1" w:unhideWhenUsed="1"/>
+    <w:lsdException w:name="Body Text Indent 2" w:semiHidden="1" w:unhideWhenUsed="1"/>
+    <w:lsdException w:name="Body Text Indent 3" w:semiHidden="1" w:unhideWhenUsed="1"/>
+    <w:lsdException w:name="Block Text" w:semiHidden="1" w:unhideWhenUsed="1"/>
+    <w:lsdException w:name="Hyperlink" w:semiHidden="1" w:unhideWhenUsed="1"/>
+    <w:lsdException w:name="FollowedHyperlink" w:semiHidden="1" w:unhideWhenUsed="1"/>
+    <w:lsdException w:name="Strong" w:uiPriority="22" w:qFormat="1"/>
+    <w:lsdException w:name="Emphasis" w:uiPriority="20" w:qFormat="1"/>
+    <w:lsdException w:name="Document Map" w:semiHidden="1" w:unhideWhenUsed="1"/>
+    <w:lsdException w:name="Plain Text" w:semiHidden="1" w:unhideWhenUsed="1"/>
+    <w:lsdException w:name="E-mail Signature" w:semiHidden="1" w:unhideWhenUsed="1"/>
+    <w:lsdException w:name="HTML Top of Form" w:semiHidden="1" w:unhideWhenUsed="1"/>
+    <w:lsdException w:name="HTML Bottom of Form" w:semiHidden="1" w:unhideWhenUsed="1"/>
+    <w:lsdException w:name="Normal (Web)" w:semiHidden="1" w:unhideWhenUsed="1"/>
+    <w:lsdException w:name="HTML Acronym" w:semiHidden="1" w:unhideWhenUsed="1"/>
+    <w:lsdException w:name="HTML Address" w:semiHidden="1" w:unhideWhenUsed="1"/>
+    <w:lsdException w:name="HTML Cite" w:semiHidden="1" w:unhideWhenUsed="1"/>
+    <w:lsdException w:name="HTML Code" w:semiHidden="1" w:unhideWhenUsed="1"/>
+    <w:lsdException w:name="HTML Definition" w:semiHidden="1" w:unhideWhenUsed="1"/>
+    <w:lsdException w:name="HTML Keyboard" w:semiHidden="1" w:unhideWhenUsed="1"/>
+    <w:lsdException w:name="HTML Preformatted" w:semiHidden="1" w:unhideWhenUsed="1"/>
+    <w:lsdException w:name="HTML Sample" w:semiHidden="1" w:unhideWhenUsed="1"/>
+    <w:lsdException w:name="HTML Typewriter" w:semiHidden="1" w:unhideWhenUsed="1"/>
+    <w:lsdException w:name="HTML Variable" w:semiHidden="1" w:unhideWhenUsed="1"/>
+    <w:lsdException w:name="Normal Table" w:semiHidden="1" w:unhideWhenUsed="1"/>
+    <w:lsdException w:name="annotation subject" w:semiHidden="1" w:unhideWhenUsed="1"/>
+    <w:lsdException w:name="No List" w:semiHidden="1" w:unhideWhenUsed="1"/>
+    <w:lsdException w:name="Outline List 1" w:semiHidden="1" w:unhideWhenUsed="1"/>
+    <w:lsdException w:name="Outline List 2" w:semiHidden="1" w:unhideWhenUsed="1"/>
+    <w:lsdException w:name="Outline List 3" w:semiHidden="1" w:unhideWhenUsed="1"/>
+    <w:lsdException w:name="Table Simple 1" w:semiHidden="1" w:unhideWhenUsed="1"/>
+    <w:lsdException w:name="Table Simple 2" w:semiHidden="1" w:unhideWhenUsed="1"/>
+    <w:lsdException w:name="Table Simple 3" w:semiHidden="1" w:unhideWhenUsed="1"/>
+    <w:lsdException w:name="Table Classic 1" w:semiHidden="1" w:unhideWhenUsed="1"/>
+    <w:lsdException w:name="Table Classic 2" w:semiHidden="1" w:unhideWhenUsed="1"/>
+    <w:lsdException w:name="Table Classic 3" w:semiHidden="1" w:unhideWhenUsed="1"/>
+    <w:lsdException w:name="Table Classic 4" w:semiHidden="1" w:unhideWhenUsed="1"/>
+    <w:lsdException w:name="Table Colorful 1" w:semiHidden="1" w:unhideWhenUsed="1"/>
+    <w:lsdException w:name="Table Colorful 2" w:semiHidden="1" w:unhideWhenUsed="1"/>
+    <w:lsdException w:name="Table Colorful 3" w:semiHidden="1" w:unhideWhenUsed="1"/>
+    <w:lsdException w:name="Table Columns 1" w:semiHidden="1" w:unhideWhenUsed="1"/>
+    <w:lsdException w:name="Table Columns 2" w:semiHidden="1" w:unhideWhenUsed="1"/>
+    <w:lsdException w:name="Table Columns 3" w:semiHidden="1" w:unhideWhenUsed="1"/>
+    <w:lsdException w:name="Table Columns 4" w:semiHidden="1" w:unhideWhenUsed="1"/>
+    <w:lsdException w:name="Table Columns 5" w:semiHidden="1" w:unhideWhenUsed="1"/>
+    <w:lsdException w:name="Table Grid 1" w:semiHidden="1" w:unhideWhenUsed="1"/>
+    <w:lsdException w:name="Table Grid 2" w:semiHidden="1" w:unhideWhenUsed="1"/>
+    <w:lsdException w:name="Table Grid 3" w:semiHidden="1" w:unhideWhenUsed="1"/>
+    <w:lsdException w:name="Table Grid 4" w:semiHidden="1" w:unhideWhenUsed="1"/>
+    <w:lsdException w:name="Table Grid 5" w:semiHidden="1" w:unhideWhenUsed="1"/>
+    <w:lsdException w:name="Table Grid 6" w:semiHidden="1" w:unhideWhenUsed="1"/>
+    <w:lsdException w:name="Table Grid 7" w:semiHidden="1" w:unhideWhenUsed="1"/>
+    <w:lsdException w:name="Table Grid 8" w:semiHidden="1" w:unhideWhenUsed="1"/>
+    <w:lsdException w:name="Table List 1" w:semiHidden="1" w:unhideWhenUsed="1"/>
+    <w:lsdException w:name="Table List 2" w:semiHidden="1" w:unhideWhenUsed="1"/>
+    <w:lsdException w:name="Table List 3" w:semiHidden="1" w:unhideWhenUsed="1"/>
+    <w:lsdException w:name="Table List 4" w:semiHidden="1" w:unhideWhenUsed="1"/>
+    <w:lsdException w:name="Table List 5" w:semiHidden="1" w:unhideWhenUsed="1"/>
+    <w:lsdException w:name="Table List 6" w:semiHidden="1" w:unhideWhenUsed="1"/>
+    <w:lsdException w:name="Table List 7" w:semiHidden="1" w:unhideWhenUsed="1"/>
+    <w:lsdException w:name="Table List 8" w:semiHidden="1" w:unhideWhenUsed="1"/>
+    <w:lsdException w:name="Table 3D effects 1" w:semiHidden="1" w:unhideWhenUsed="1"/>
+    <w:lsdException w:name="Table 3D effects 2" w:semiHidden="1" w:unhideWhenUsed="1"/>
+    <w:lsdException w:name="Table 3D effects 3" w:semiHidden="1" w:unhideWhenUsed="1"/>
+    <w:lsdException w:name="Table Contemporary" w:semiHidden="1" w:unhideWhenUsed="1"/>
+    <w:lsdException w:name="Table Elegant" w:semiHidden="1" w:unhideWhenUsed="1"/>
+    <w:lsdException w:name="Table Professional" w:semiHidden="1" w:unhideWhenUsed="1"/>
+    <w:lsdException w:name="Table Subtle 1" w:semiHidden="1" w:unhideWhenUsed="1"/>
+    <w:lsdException w:name="Table Subtle 2" w:semiHidden="1" w:unhideWhenUsed="1"/>
+    <w:lsdException w:name="Table Web 1" w:semiHidden="1" w:unhideWhenUsed="1"/>
+    <w:lsdException w:name="Table Web 2" w:semiHidden="1" w:unhideWhenUsed="1"/>
+    <w:lsdException w:name="Table Web 3" w:semiHidden="1" w:unhideWhenUsed="1"/>
+    <w:lsdException w:name="Balloon Text" w:semiHidden="1" w:unhideWhenUsed="1"/>
+    <w:lsdException w:name="Table Grid" w:uiPriority="39"/>
+    <w:lsdException w:name="Table Theme" w:semiHidden="1" w:unhideWhenUsed="1"/>
+    <w:lsdException w:name="Placeholder Text" w:semiHidden="1"/>
+    <w:lsdException w:name="No Spacing" w:uiPriority="1" w:qFormat="1"/>
+    <w:lsdException w:name="Light Shading" w:uiPriority="60"/>
+    <w:lsdException w:name="Light List" w:uiPriority="61"/>
+    <w:lsdException w:name="Light Grid" w:uiPriority="62"/>
+    <w:lsdException w:name="Medium Shading 1" w:uiPriority="63"/>
+    <w:lsdException w:name="Medium Shading 2" w:uiPriority="64"/>
+    <w:lsdException w:name="Medium List 1" w:uiPriority="65"/>
+    <w:lsdException w:name="Medium List 2" w:uiPriority="66"/>
+    <w:lsdException w:name="Medium Grid 1" w:uiPriority="67"/>
+    <w:lsdException w:name="Medium Grid 2" w:uiPriority="68"/>
+    <w:lsdException w:name="Medium Grid 3" w:uiPriority="69"/>
+    <w:lsdException w:name="Dark List" w:uiPriority="70"/>
+    <w:lsdException w:name="Colorful Shading" w:uiPriority="71"/>
+    <w:lsdException w:name="Colorful List" w:uiPriority="72"/>
+    <w:lsdException w:name="Colorful Grid" w:uiPriority="73"/>
+    <w:lsdException w:name="Light Shading Accent 1" w:uiPriority="60"/>
+    <w:lsdException w:name="Light List Accent 1" w:uiPriority="61"/>
+    <w:lsdException w:name="Light Grid Accent 1" w:uiPriority="62"/>
+    <w:lsdException w:name="Medium Shading 1 Accent 1" w:uiPriority="63"/>
+    <w:lsdException w:name="Medium Shading 2 Accent 1" w:uiPriority="64"/>
+    <w:lsdException w:name="Medium List 1 Accent 1" w:uiPriority="65"/>
+    <w:lsdException w:name="Revision" w:semiHidden="1"/>
+    <w:lsdException w:name="List Paragraph" w:uiPriority="34" w:qFormat="1"/>
+    <w:lsdException w:name="Quote" w:uiPriority="29" w:qFormat="1"/>
+    <w:lsdException w:name="Intense Quote" w:uiPriority="30" w:qFormat="1"/>
+    <w:lsdException w:name="Medium List 2 Accent 1" w:uiPriority="66"/>
+    <w:lsdException w:name="Medium Grid 1 Accent 1" w:uiPriority="67"/>
+    <w:lsdException w:name="Medium Grid 2 Accent 1" w:uiPriority="68"/>
+    <w:lsdException w:name="Medium Grid 3 Accent 1" w:uiPriority="69"/>
+    <w:lsdException w:name="Dark List Accent 1" w:uiPriority="70"/>
+    <w:lsdException w:name="Colorful Shading Accent 1" w:uiPriority="71"/>
+    <w:lsdException w:name="Colorful List Accent 1" w:uiPriority="72"/>
+    <w:lsdException w:name="Colorful Grid Accent 1" w:uiPriority="73"/>
+    <w:lsdException w:name="Light Shading Accent 2" w:uiPriority="60"/>
+    <w:lsdException w:name="Light List Accent 2" w:uiPriority="61"/>
+    <w:lsdException w:name="Light Grid Accent 2" w:uiPriority="62"/>
+    <w:lsdException w:name="Medium Shading 1 Accent 2" w:uiPriority="63"/>
+    <w:lsdException w:name="Medium Shading 2 Accent 2" w:uiPriority="64"/>
+    <w:lsdException w:name="Medium List 1 Accent 2" w:uiPriority="65"/>
+    <w:lsdException w:name="Medium List 2 Accent 2" w:uiPriority="66"/>
+    <w:lsdException w:name="Medium Grid 1 Accent 2" w:uiPriority="67"/>
+    <w:lsdException w:name="Medium Grid 2 Accent 2" w:uiPriority="68"/>
+    <w:lsdException w:name="Medium Grid 3 Accent 2" w:uiPriority="69"/>
+    <w:lsdException w:name="Dark List Accent 2" w:uiPriority="70"/>
+    <w:lsdException w:name="Colorful Shading Accent 2" w:uiPriority="71"/>
+    <w:lsdException w:name="Colorful List Accent 2" w:uiPriority="72"/>
+    <w:lsdException w:name="Colorful Grid Accent 2" w:uiPriority="73"/>
+    <w:lsdException w:name="Light Shading Accent 3" w:uiPriority="60"/>
+    <w:lsdException w:name="Light List Accent 3" w:uiPriority="61"/>
+    <w:lsdException w:name="Light Grid Accent 3" w:uiPriority="62"/>
+    <w:lsdException w:name="Medium Shading 1 Accent 3" w:uiPriority="63"/>
+    <w:lsdException w:name="Medium Shading 2 Accent 3" w:uiPriority="64"/>
+    <w:lsdException w:name="Medium List 1 Accent 3" w:uiPriority="65"/>
+    <w:lsdException w:name="Medium List 2 Accent 3" w:uiPriority="66"/>
+    <w:lsdException w:name="Medium Grid 1 Accent 3" w:uiPriority="67"/>
+    <w:lsdException w:name="Medium Grid 2 Accent 3" w:uiPriority="68"/>
+    <w:lsdException w:name="Medium Grid 3 Accent 3" w:uiPriority="69"/>
+    <w:lsdException w:name="Dark List Accent 3" w:uiPriority="70"/>
+    <w:lsdException w:name="Colorful Shading Accent 3" w:uiPriority="71"/>
+    <w:lsdException w:name="Colorful List Accent 3" w:uiPriority="72"/>
+    <w:lsdException w:name="Colorful Grid Accent 3" w:uiPriority="73"/>
+    <w:lsdException w:name="Light Shading Accent 4" w:uiPriority="60"/>
+    <w:lsdException w:name="Light List Accent 4" w:uiPriority="61"/>
+    <w:lsdException w:name="Light Grid Accent 4" w:uiPriority="62"/>
+    <w:lsdException w:name="Medium Shading 1 Accent 4" w:uiPriority="63"/>
+    <w:lsdException w:name="Medium Shading 2 Accent 4" w:uiPriority="64"/>
+    <w:lsdException w:name="Medium List 1 Accent 4" w:uiPriority="65"/>
+    <w:lsdException w:name="Medium List 2 Accent 4" w:uiPriority="66"/>
+    <w:lsdException w:name="Medium Grid 1 Accent 4" w:uiPriority="67"/>
+    <w:lsdException w:name="Medium Grid 2 Accent 4" w:uiPriority="68"/>
+    <w:lsdException w:name="Medium Grid 3 Accent 4" w:uiPriority="69"/>
+    <w:lsdException w:name="Dark List Accent 4" w:uiPriority="70"/>
+    <w:lsdException w:name="Colorful Shading Accent 4" w:uiPriority="71"/>
+    <w:lsdException w:name="Colorful List Accent 4" w:uiPriority="72"/>
+    <w:lsdException w:name="Colorful Grid Accent 4" w:uiPriority="73"/>
+    <w:lsdException w:name="Light Shading Accent 5" w:uiPriority="60"/>
+    <w:lsdException w:name="Light List Accent 5" w:uiPriority="61"/>
+    <w:lsdException w:name="Light Grid Accent 5" w:uiPriority="62"/>
+    <w:lsdException w:name="Medium Shading 1 Accent 5" w:uiPriority="63"/>
+    <w:lsdException w:name="Medium Shading 2 Accent 5" w:uiPriority="64"/>
+    <w:lsdException w:name="Medium List 1 Accent 5" w:uiPriority="65"/>
+    <w:lsdException w:name="Medium List 2 Accent 5" w:uiPriority="66"/>
+    <w:lsdException w:name="Medium Grid 1 Accent 5" w:uiPriority="67"/>
+    <w:lsdException w:name="Medium Grid 2 Accent 5" w:uiPriority="68"/>
+    <w:lsdException w:name="Medium Grid 3 Accent 5" w:uiPriority="69"/>
+    <w:lsdException w:name="Dark List Accent 5" w:uiPriority="70"/>
+    <w:lsdException w:name="Colorful Shading Accent 5" w:uiPriority="71"/>
+    <w:lsdException w:name="Colorful List Accent 5" w:uiPriority="72"/>
+    <w:lsdException w:name="Colorful Grid Accent 5" w:uiPriority="73"/>
+    <w:lsdException w:name="Light Shading Accent 6" w:uiPriority="60"/>
+    <w:lsdException w:name="Light List Accent 6" w:uiPriority="61"/>
+    <w:lsdException w:name="Light Grid Accent 6" w:uiPriority="62"/>
+    <w:lsdException w:name="Medium Shading 1 Accent 6" w:uiPriority="63"/>
+    <w:lsdException w:name="Medium Shading 2 Accent 6" w:uiPriority="64"/>
+    <w:lsdException w:name="Medium List 1 Accent 6" w:uiPriority="65"/>
+    <w:lsdException w:name="Medium List 2 Accent 6" w:uiPriority="66"/>
+    <w:lsdException w:name="Medium Grid 1 Accent 6" w:uiPriority="67"/>
+    <w:lsdException w:name="Medium Grid 2 Accent 6" w:uiPriority="68"/>
+    <w:lsdException w:name="Medium Grid 3 Accent 6" w:uiPriority="69"/>
+    <w:lsdException w:name="Dark List Accent 6" w:uiPriority="70"/>
+    <w:lsdException w:name="Colorful Shading Accent 6" w:uiPriority="71"/>
+    <w:lsdException w:name="Colorful List Accent 6" w:uiPriority="72"/>
+    <w:lsdException w:name="Colorful Grid Accent 6" w:uiPriority="73"/>
+    <w:lsdException w:name="Subtle Emphasis" w:uiPriority="19" w:qFormat="1"/>
+    <w:lsdException w:name="Intense Emphasis" w:uiPriority="21" w:qFormat="1"/>
+    <w:lsdException w:name="Subtle Reference" w:uiPriority="31" w:qFormat="1"/>
+    <w:lsdException w:name="Intense Reference" w:uiPriority="32" w:qFormat="1"/>
+    <w:lsdException w:name="Book Title" w:uiPriority="33" w:qFormat="1"/>
+    <w:lsdException w:name="Bibliography" w:uiPriority="37" w:semiHidden="1" w:unhideWhenUsed="1"/>
+    <w:lsdException w:name="TOC Heading" w:uiPriority="39" w:semiHidden="1" w:unhideWhenUsed="1" w:qFormat="1"/>
+    <w:lsdException w:name="Plain Table 1" w:uiPriority="41"/>
+    <w:lsdException w:name="Plain Table 2" w:uiPriority="42"/>
+    <w:lsdException w:name="Plain Table 3" w:uiPriority="43"/>
+    <w:lsdException w:name="Plain Table 4" w:uiPriority="44"/>
+    <w:lsdException w:name="Plain Table 5" w:uiPriority="45"/>
+    <w:lsdException w:name="Grid Table Light" w:uiPriority="40"/>
+    <w:lsdException w:name="Grid Table 1 Light" w:uiPriority="46"/>
+    <w:lsdException w:name="Grid Table 2" w:uiPriority="47"/>
+    <w:lsdException w:name="Grid Table 3" w:uiPriority="48"/>
+    <w:lsdException w:name="Grid Table 4" w:uiPriority="49"/>
+    <w:lsdException w:name="Grid Table 5 Dark" w:uiPriority="50"/>
+    <w:lsdException w:name="Grid Table 6 Colorful" w:uiPriority="51"/>
+    <w:lsdException w:name="Grid Table 7 Colorful" w:uiPriority="52"/>
+    <w:lsdException w:name="Grid Table 1 Light Accent 1" w:uiPriority="46"/>
+    <w:lsdException w:name="Grid Table 2 Accent 1" w:uiPriority="47"/>
+    <w:lsdException w:name="Grid Table 3 Accent 1" w:uiPriority="48"/>
+    <w:lsdException w:name="Grid Table 4 Accent 1" w:uiPriority="49"/>
+    <w:lsdException w:name="Grid Table 5 Dark Accent 1" w:uiPriority="50"/>
+    <w:lsdException w:name="Grid Table 6 Colorful Accent 1" w:uiPriority="51"/>
+    <w:lsdException w:name="Grid Table 7 Colorful Accent 1" w:uiPriority="52"/>
+    <w:lsdException w:name="Grid Table 1 Light Accent 2" w:uiPriority="46"/>
+    <w:lsdException w:name="Grid Table 2 Accent 2" w:uiPriority="47"/>
+    <w:lsdException w:name="Grid Table 3 Accent 2" w:uiPriority="48"/>
+    <w:lsdException w:name="Grid Table 4 Accent 2" w:uiPriority="49"/>
+    <w:lsdException w:name="Grid Table 5 Dark Accent 2" w:uiPriority="50"/>
+    <w:lsdException w:name="Grid Table 6 Colorful Accent 2" w:uiPriority="51"/>
+    <w:lsdException w:name="Grid Table 7 Colorful Accent 2" w:uiPriority="52"/>
+    <w:lsdException w:name="Grid Table 1 Light Accent 3" w:uiPriority="46"/>
+    <w:lsdException w:name="Grid Table 2 Accent 3" w:uiPriority="47"/>
+    <w:lsdException w:name="Grid Table 3 Accent 3" w:uiPriority="48"/>
+    <w:lsdException w:name="Grid Table 4 Accent 3" w:uiPriority="49"/>
+    <w:lsdException w:name="Grid Table 5 Dark Accent 3" w:uiPriority="50"/>
+    <w:lsdException w:name="Grid Table 6 Colorful Accent 3" w:uiPriority="51"/>
+    <w:lsdException w:name="Grid Table 7 Colorful Accent 3" w:uiPriority="52"/>
+    <w:lsdException w:name="Grid Table 1 Light Accent 4" w:uiPriority="46"/>
+    <w:lsdException w:name="Grid Table 2 Accent 4" w:uiPriority="47"/>
+    <w:lsdException w:name="Grid Table 3 Accent 4" w:uiPriority="48"/>
+    <w:lsdException w:name="Grid Table 4 Accent 4" w:uiPriority="49"/>
+    <w:lsdException w:name="Grid Table 5 Dark Accent 4" w:uiPriority="50"/>
+    <w:lsdException w:name="Grid Table 6 Colorful Accent 4" w:uiPriority="51"/>
+    <w:lsdException w:name="Grid Table 7 Colorful Accent 4" w:uiPriority="52"/>
+    <w:lsdException w:name="Grid Table 1 Light Accent 5" w:uiPriority="46"/>
+    <w:lsdException w:name="Grid Table 2 Accent 5" w:uiPriority="47"/>
+    <w:lsdException w:name="Grid Table 3 Accent 5" w:uiPriority="48"/>
+    <w:lsdException w:name="Grid Table 4 Accent 5" w:uiPriority="49"/>
+    <w:lsdException w:name="Grid Table 5 Dark Accent 5" w:uiPriority="50"/>
+    <w:lsdException w:name="Grid Table 6 Colorful Accent 5" w:uiPriority="51"/>
+    <w:lsdException w:name="Grid Table 7 Colorful Accent 5" w:uiPriority="52"/>
+    <w:lsdException w:name="Grid Table 1 Light Accent 6" w:uiPriority="46"/>
+    <w:lsdException w:name="Grid Table 2 Accent 6" w:uiPriority="47"/>
+    <w:lsdException w:name="Grid Table 3 Accent 6" w:uiPriority="48"/>
+    <w:lsdException w:name="Grid Table 4 Accent 6" w:uiPriority="49"/>
+    <w:lsdException w:name="Grid Table 5 Dark Accent 6" w:uiPriority="50"/>
+    <w:lsdException w:name="Grid Table 6 Colorful Accent 6" w:uiPriority="51"/>
+    <w:lsdException w:name="Grid Table 7 Colorful Accent 6" w:uiPriority="52"/>
+    <w:lsdException w:name="List Table 1 Light" w:uiPriority="46"/>
+    <w:lsdException w:name="List Table 2" w:uiPriority="47"/>
+    <w:lsdException w:name="List Table 3" w:uiPriority="48"/>
+    <w:lsdException w:name="List Table 4" w:uiPriority="49"/>
+    <w:lsdException w:name="List Table 5 Dark" w:uiPriority="50"/>
+    <w:lsdException w:name="List Table 6 Colorful" w:uiPriority="51"/>
+    <w:lsdException w:name="List Table 7 Colorful" w:uiPriority="52"/>
+    <w:lsdException w:name="List Table 1 Light Accent 1" w:uiPriority="46"/>
+    <w:lsdException w:name="List Table 2 Accent 1" w:uiPriority="47"/>
+    <w:lsdException w:name="List Table 3 Accent 1" w:uiPriority="48"/>
+    <w:lsdException w:name="List Table 4 Accent 1" w:uiPriority="49"/>
+    <w:lsdException w:name="List Table 5 Dark Accent 1" w:uiPriority="50"/>
+    <w:lsdException w:name="List Table 6 Colorful Accent 1" w:uiPriority="51"/>
+    <w:lsdException w:name="List Table 7 Colorful Accent 1" w:uiPriority="52"/>
+    <w:lsdException w:name="List Table 1 Light Accent 2" w:uiPriority="46"/>
+    <w:lsdException w:name="List Table 2 Accent 2" w:uiPriority="47"/>
+    <w:lsdException w:name="List Table 3 Accent 2" w:uiPriority="48"/>
+    <w:lsdException w:name="List Table 4 Accent 2" w:uiPriority="49"/>
+    <w:lsdException w:name="List Table 5 Dark Accent 2" w:uiPriority="50"/>
+    <w:lsdException w:name="List Table 6 Colorful Accent 2" w:uiPriority="51"/>
+    <w:lsdException w:name="List Table 7 Colorful Accent 2" w:uiPriority="52"/>
+    <w:lsdException w:name="List Table 1 Light Accent 3" w:uiPriority="46"/>
+    <w:lsdException w:name="List Table 2 Accent 3" w:uiPriority="47"/>
+    <w:lsdException w:name="List Table 3 Accent 3" w:uiPriority="48"/>
+    <w:lsdException w:name="List Table 4 Accent 3" w:uiPriority="49"/>
+    <w:lsdException w:name="List Table 5 Dark Accent 3" w:uiPriority="50"/>
+    <w:lsdException w:name="List Table 6 Colorful Accent 3" w:uiPriority="51"/>
+    <w:lsdException w:name="List Table 7 Colorful Accent 3" w:uiPriority="52"/>
+    <w:lsdException w:name="List Table 1 Light Accent 4" w:uiPriority="46"/>
+    <w:lsdException w:name="List Table 2 Accent 4" w:uiPriority="47"/>
+    <w:lsdException w:name="List Table 3 Accent 4" w:uiPriority="48"/>
+    <w:lsdException w:name="List Table 4 Accent 4" w:uiPriority="49"/>
+    <w:lsdException w:name="List Table 5 Dark Accent 4" w:uiPriority="50"/>
+    <w:lsdException w:name="List Table 6 Colorful Accent 4" w:uiPriority="51"/>
+    <w:lsdException w:name="List Table 7 Colorful Accent 4" w:uiPriority="52"/>
+    <w:lsdException w:name="List Table 1 Light Accent 5" w:uiPriority="46"/>
+    <w:lsdException w:name="List Table 2 Accent 5" w:uiPriority="47"/>
+    <w:lsdException w:name="List Table 3 Accent 5" w:uiPriority="48"/>
+    <w:lsdException w:name="List Table 4 Accent 5" w:uiPriority="49"/>
+    <w:lsdException w:name="List Table 5 Dark Accent 5" w:uiPriority="50"/>
+    <w:lsdException w:name="List Table 6 Colorful Accent 5" w:uiPriority="51"/>
+    <w:lsdException w:name="List Table 7 Colorful Accent 5" w:uiPriority="52"/>
+    <w:lsdException w:name="List Table 1 Light Accent 6" w:uiPriority="46"/>
+    <w:lsdException w:name="List Table 2 Accent 6" w:uiPriority="47"/>
+    <w:lsdException w:name="List Table 3 Accent 6" w:uiPriority="48"/>
+    <w:lsdException w:name="List Table 4 Accent 6" w:uiPriority="49"/>
+    <w:lsdException w:name="List Table 5 Dark Accent 6" w:uiPriority="50"/>
+    <w:lsdException w:name="List Table 6 Colorful Accent 6" w:uiPriority="51"/>
+    <w:lsdException w:name="List Table 7 Colorful Accent 6" w:uiPriority="52"/>
+    <w:lsdException w:name="Mention" w:semiHidden="1" w:unhideWhenUsed="1"/>
+    <w:lsdException w:name="Smart Hyperlink" w:semiHidden="1" w:unhideWhenUsed="1"/>
+    <w:lsdException w:name="Hashtag" w:semiHidden="1" w:unhideWhenUsed="1"/>
+    <w:lsdException w:name="Unresolved Mention" w:semiHidden="1" w:unhideWhenUsed="1"/>
+    <w:lsdException w:name="Smart Link" w:semiHidden="1" w:unhideWhenUsed="1"/>
+  </w:latentStyles>
+  <w:style w:type="paragraph" w:styleId="Standaard" w:default="1">
+    <w:name w:val="Normal"/>
+    <w:qFormat/>
+  </w:style>
+  <w:style w:type="paragraph" w:styleId="Kop1">
+    <w:name w:val="heading 1"/>
+    <w:basedOn w:val="Standaard"/>
+    <w:next w:val="Standaard"/>
+    <w:link w:val="Kop1Char"/>
+    <w:uiPriority w:val="9"/>
+    <w:qFormat/>
+    <w:rsid w:val="00A8515A"/>
+    <w:pPr>
+      <w:keepNext/>
+      <w:keepLines/>
+      <w:spacing w:before="360" w:after="80"/>
+      <w:outlineLvl w:val="0"/>
+    </w:pPr>
+    <w:rPr>
+      <w:rFonts w:asciiTheme="majorHAnsi" w:hAnsiTheme="majorHAnsi" w:eastAsiaTheme="majorEastAsia" w:cstheme="majorBidi"/>
+      <w:color w:val="0F4761" w:themeColor="accent1" w:themeShade="BF"/>
+      <w:sz w:val="40"/>
+      <w:szCs w:val="40"/>
+    </w:rPr>
+  </w:style>
+  <w:style w:type="paragraph" w:styleId="Kop2">
+    <w:name w:val="heading 2"/>
+    <w:basedOn w:val="Standaard"/>
+    <w:next w:val="Standaard"/>
+    <w:link w:val="Kop2Char"/>
+    <w:uiPriority w:val="9"/>
+    <w:semiHidden/>
+    <w:unhideWhenUsed/>
+    <w:qFormat/>
+    <w:rsid w:val="00A8515A"/>
+    <w:pPr>
+      <w:keepNext/>
+      <w:keepLines/>
+      <w:spacing w:before="160" w:after="80"/>
+      <w:outlineLvl w:val="1"/>
+    </w:pPr>
+    <w:rPr>
+      <w:rFonts w:asciiTheme="majorHAnsi" w:hAnsiTheme="majorHAnsi" w:eastAsiaTheme="majorEastAsia" w:cstheme="majorBidi"/>
+      <w:color w:val="0F4761" w:themeColor="accent1" w:themeShade="BF"/>
+      <w:sz w:val="32"/>
+      <w:szCs w:val="32"/>
+    </w:rPr>
+  </w:style>
+  <w:style w:type="paragraph" w:styleId="Kop3">
+    <w:name w:val="heading 3"/>
+    <w:basedOn w:val="Standaard"/>
+    <w:next w:val="Standaard"/>
+    <w:link w:val="Kop3Char"/>
+    <w:uiPriority w:val="9"/>
+    <w:semiHidden/>
+    <w:unhideWhenUsed/>
+    <w:qFormat/>
+    <w:rsid w:val="00A8515A"/>
+    <w:pPr>
+      <w:keepNext/>
+      <w:keepLines/>
+      <w:spacing w:before="160" w:after="80"/>
+      <w:outlineLvl w:val="2"/>
+    </w:pPr>
+    <w:rPr>
+      <w:rFonts w:eastAsiaTheme="majorEastAsia" w:cstheme="majorBidi"/>
+      <w:color w:val="0F4761" w:themeColor="accent1" w:themeShade="BF"/>
+      <w:sz w:val="28"/>
+      <w:szCs w:val="28"/>
+    </w:rPr>
+  </w:style>
+  <w:style w:type="paragraph" w:styleId="Kop4">
+    <w:name w:val="heading 4"/>
+    <w:basedOn w:val="Standaard"/>
+    <w:next w:val="Standaard"/>
+    <w:link w:val="Kop4Char"/>
+    <w:uiPriority w:val="9"/>
+    <w:semiHidden/>
+    <w:unhideWhenUsed/>
+    <w:qFormat/>
+    <w:rsid w:val="00A8515A"/>
+    <w:pPr>
+      <w:keepNext/>
+      <w:keepLines/>
+      <w:spacing w:before="80" w:after="40"/>
+      <w:outlineLvl w:val="3"/>
+    </w:pPr>
+    <w:rPr>
+      <w:rFonts w:eastAsiaTheme="majorEastAsia" w:cstheme="majorBidi"/>
+      <w:i/>
+      <w:iCs/>
+      <w:color w:val="0F4761" w:themeColor="accent1" w:themeShade="BF"/>
+    </w:rPr>
+  </w:style>
+  <w:style w:type="paragraph" w:styleId="Kop5">
+    <w:name w:val="heading 5"/>
+    <w:basedOn w:val="Standaard"/>
+    <w:next w:val="Standaard"/>
+    <w:link w:val="Kop5Char"/>
+    <w:uiPriority w:val="9"/>
+    <w:semiHidden/>
+    <w:unhideWhenUsed/>
+    <w:qFormat/>
+    <w:rsid w:val="00A8515A"/>
+    <w:pPr>
+      <w:keepNext/>
+      <w:keepLines/>
+      <w:spacing w:before="80" w:after="40"/>
+      <w:outlineLvl w:val="4"/>
+    </w:pPr>
+    <w:rPr>
+      <w:rFonts w:eastAsiaTheme="majorEastAsia" w:cstheme="majorBidi"/>
+      <w:color w:val="0F4761" w:themeColor="accent1" w:themeShade="BF"/>
+    </w:rPr>
+  </w:style>
+  <w:style w:type="paragraph" w:styleId="Kop6">
+    <w:name w:val="heading 6"/>
+    <w:basedOn w:val="Standaard"/>
+    <w:next w:val="Standaard"/>
+    <w:link w:val="Kop6Char"/>
+    <w:uiPriority w:val="9"/>
+    <w:semiHidden/>
+    <w:unhideWhenUsed/>
+    <w:qFormat/>
+    <w:rsid w:val="00A8515A"/>
+    <w:pPr>
+      <w:keepNext/>
+      <w:keepLines/>
+      <w:spacing w:before="40" w:after="0"/>
+      <w:outlineLvl w:val="5"/>
+    </w:pPr>
+    <w:rPr>
+      <w:rFonts w:eastAsiaTheme="majorEastAsia" w:cstheme="majorBidi"/>
+      <w:i/>
+      <w:iCs/>
+      <w:color w:val="595959" w:themeColor="text1" w:themeTint="A6"/>
+    </w:rPr>
+  </w:style>
+  <w:style w:type="paragraph" w:styleId="Kop7">
+    <w:name w:val="heading 7"/>
+    <w:basedOn w:val="Standaard"/>
+    <w:next w:val="Standaard"/>
+    <w:link w:val="Kop7Char"/>
+    <w:uiPriority w:val="9"/>
+    <w:semiHidden/>
+    <w:unhideWhenUsed/>
+    <w:qFormat/>
+    <w:rsid w:val="00A8515A"/>
+    <w:pPr>
+      <w:keepNext/>
+      <w:keepLines/>
+      <w:spacing w:before="40" w:after="0"/>
+      <w:outlineLvl w:val="6"/>
+    </w:pPr>
+    <w:rPr>
+      <w:rFonts w:eastAsiaTheme="majorEastAsia" w:cstheme="majorBidi"/>
+      <w:color w:val="595959" w:themeColor="text1" w:themeTint="A6"/>
+    </w:rPr>
+  </w:style>
+  <w:style w:type="paragraph" w:styleId="Kop8">
+    <w:name w:val="heading 8"/>
+    <w:basedOn w:val="Standaard"/>
+    <w:next w:val="Standaard"/>
+    <w:link w:val="Kop8Char"/>
+    <w:uiPriority w:val="9"/>
+    <w:semiHidden/>
+    <w:unhideWhenUsed/>
+    <w:qFormat/>
+    <w:rsid w:val="00A8515A"/>
+    <w:pPr>
+      <w:keepNext/>
+      <w:keepLines/>
+      <w:spacing w:after="0"/>
+      <w:outlineLvl w:val="7"/>
+    </w:pPr>
+    <w:rPr>
+      <w:rFonts w:eastAsiaTheme="majorEastAsia" w:cstheme="majorBidi"/>
+      <w:i/>
+      <w:iCs/>
+      <w:color w:val="272727" w:themeColor="text1" w:themeTint="D8"/>
+    </w:rPr>
+  </w:style>
+  <w:style w:type="paragraph" w:styleId="Kop9">
+    <w:name w:val="heading 9"/>
+    <w:basedOn w:val="Standaard"/>
+    <w:next w:val="Standaard"/>
+    <w:link w:val="Kop9Char"/>
+    <w:uiPriority w:val="9"/>
+    <w:semiHidden/>
+    <w:unhideWhenUsed/>
+    <w:qFormat/>
+    <w:rsid w:val="00A8515A"/>
+    <w:pPr>
+      <w:keepNext/>
+      <w:keepLines/>
+      <w:spacing w:after="0"/>
+      <w:outlineLvl w:val="8"/>
+    </w:pPr>
+    <w:rPr>
+      <w:rFonts w:eastAsiaTheme="majorEastAsia" w:cstheme="majorBidi"/>
+      <w:color w:val="272727" w:themeColor="text1" w:themeTint="D8"/>
+    </w:rPr>
+  </w:style>
+  <w:style w:type="character" w:styleId="Standaardalinea-lettertype" w:default="1">
+    <w:name w:val="Default Paragraph Font"/>
+    <w:uiPriority w:val="1"/>
+    <w:unhideWhenUsed/>
+  </w:style>
+  <w:style w:type="table" w:styleId="Standaardtabel" w:default="1">
+    <w:name w:val="Normal Table"/>
+    <w:uiPriority w:val="99"/>
+    <w:semiHidden/>
+    <w:unhideWhenUsed/>
+    <w:tblPr>
+      <w:tblInd w:w="0" w:type="dxa"/>
+      <w:tblCellMar>
+        <w:top w:w="0" w:type="dxa"/>
+        <w:left w:w="108" w:type="dxa"/>
+        <w:bottom w:w="0" w:type="dxa"/>
+        <w:right w:w="108" w:type="dxa"/>
+      </w:tblCellMar>
+    </w:tblPr>
+  </w:style>
+  <w:style w:type="numbering" w:styleId="Geenlijst" w:default="1">
+    <w:name w:val="No List"/>
+    <w:uiPriority w:val="99"/>
+    <w:semiHidden/>
+    <w:unhideWhenUsed/>
+  </w:style>
+  <w:style w:type="character" w:styleId="Kop1Char" w:customStyle="1">
+    <w:name w:val="Kop 1 Char"/>
+    <w:basedOn w:val="Standaardalinea-lettertype"/>
+    <w:link w:val="Kop1"/>
+    <w:uiPriority w:val="9"/>
+    <w:rsid w:val="00A8515A"/>
+    <w:rPr>
+      <w:rFonts w:asciiTheme="majorHAnsi" w:hAnsiTheme="majorHAnsi" w:eastAsiaTheme="majorEastAsia" w:cstheme="majorBidi"/>
+      <w:color w:val="0F4761" w:themeColor="accent1" w:themeShade="BF"/>
+      <w:sz w:val="40"/>
+      <w:szCs w:val="40"/>
+    </w:rPr>
+  </w:style>
+  <w:style w:type="character" w:styleId="Kop2Char" w:customStyle="1">
+    <w:name w:val="Kop 2 Char"/>
+    <w:basedOn w:val="Standaardalinea-lettertype"/>
+    <w:link w:val="Kop2"/>
+    <w:uiPriority w:val="9"/>
+    <w:semiHidden/>
+    <w:rsid w:val="00A8515A"/>
+    <w:rPr>
+      <w:rFonts w:asciiTheme="majorHAnsi" w:hAnsiTheme="majorHAnsi" w:eastAsiaTheme="majorEastAsia" w:cstheme="majorBidi"/>
+      <w:color w:val="0F4761" w:themeColor="accent1" w:themeShade="BF"/>
+      <w:sz w:val="32"/>
+      <w:szCs w:val="32"/>
+    </w:rPr>
+  </w:style>
+  <w:style w:type="character" w:styleId="Kop3Char" w:customStyle="1">
+    <w:name w:val="Kop 3 Char"/>
+    <w:basedOn w:val="Standaardalinea-lettertype"/>
+    <w:link w:val="Kop3"/>
+    <w:uiPriority w:val="9"/>
+    <w:semiHidden/>
+    <w:rsid w:val="00A8515A"/>
+    <w:rPr>
+      <w:rFonts w:eastAsiaTheme="majorEastAsia" w:cstheme="majorBidi"/>
+      <w:color w:val="0F4761" w:themeColor="accent1" w:themeShade="BF"/>
+      <w:sz w:val="28"/>
+      <w:szCs w:val="28"/>
+    </w:rPr>
+  </w:style>
+  <w:style w:type="character" w:styleId="Kop4Char" w:customStyle="1">
+    <w:name w:val="Kop 4 Char"/>
+    <w:basedOn w:val="Standaardalinea-lettertype"/>
+    <w:link w:val="Kop4"/>
+    <w:uiPriority w:val="9"/>
+    <w:semiHidden/>
+    <w:rsid w:val="00A8515A"/>
+    <w:rPr>
+      <w:rFonts w:eastAsiaTheme="majorEastAsia" w:cstheme="majorBidi"/>
+      <w:i/>
+      <w:iCs/>
+      <w:color w:val="0F4761" w:themeColor="accent1" w:themeShade="BF"/>
+    </w:rPr>
+  </w:style>
+  <w:style w:type="character" w:styleId="Kop5Char" w:customStyle="1">
+    <w:name w:val="Kop 5 Char"/>
+    <w:basedOn w:val="Standaardalinea-lettertype"/>
+    <w:link w:val="Kop5"/>
+    <w:uiPriority w:val="9"/>
+    <w:semiHidden/>
+    <w:rsid w:val="00A8515A"/>
+    <w:rPr>
+      <w:rFonts w:eastAsiaTheme="majorEastAsia" w:cstheme="majorBidi"/>
+      <w:color w:val="0F4761" w:themeColor="accent1" w:themeShade="BF"/>
+    </w:rPr>
+  </w:style>
+  <w:style w:type="character" w:styleId="Kop6Char" w:customStyle="1">
+    <w:name w:val="Kop 6 Char"/>
+    <w:basedOn w:val="Standaardalinea-lettertype"/>
+    <w:link w:val="Kop6"/>
+    <w:uiPriority w:val="9"/>
+    <w:semiHidden/>
+    <w:rsid w:val="00A8515A"/>
+    <w:rPr>
+      <w:rFonts w:eastAsiaTheme="majorEastAsia" w:cstheme="majorBidi"/>
+      <w:i/>
+      <w:iCs/>
+      <w:color w:val="595959" w:themeColor="text1" w:themeTint="A6"/>
+    </w:rPr>
+  </w:style>
+  <w:style w:type="character" w:styleId="Kop7Char" w:customStyle="1">
+    <w:name w:val="Kop 7 Char"/>
+    <w:basedOn w:val="Standaardalinea-lettertype"/>
+    <w:link w:val="Kop7"/>
+    <w:uiPriority w:val="9"/>
+    <w:semiHidden/>
+    <w:rsid w:val="00A8515A"/>
+    <w:rPr>
+      <w:rFonts w:eastAsiaTheme="majorEastAsia" w:cstheme="majorBidi"/>
+      <w:color w:val="595959" w:themeColor="text1" w:themeTint="A6"/>
+    </w:rPr>
+  </w:style>
+  <w:style w:type="character" w:styleId="Kop8Char" w:customStyle="1">
+    <w:name w:val="Kop 8 Char"/>
+    <w:basedOn w:val="Standaardalinea-lettertype"/>
+    <w:link w:val="Kop8"/>
+    <w:uiPriority w:val="9"/>
+    <w:semiHidden/>
+    <w:rsid w:val="00A8515A"/>
+    <w:rPr>
+      <w:rFonts w:eastAsiaTheme="majorEastAsia" w:cstheme="majorBidi"/>
+      <w:i/>
+      <w:iCs/>
+      <w:color w:val="272727" w:themeColor="text1" w:themeTint="D8"/>
+    </w:rPr>
+  </w:style>
+  <w:style w:type="character" w:styleId="Kop9Char" w:customStyle="1">
+    <w:name w:val="Kop 9 Char"/>
+    <w:basedOn w:val="Standaardalinea-lettertype"/>
+    <w:link w:val="Kop9"/>
+    <w:uiPriority w:val="9"/>
+    <w:semiHidden/>
+    <w:rsid w:val="00A8515A"/>
+    <w:rPr>
+      <w:rFonts w:eastAsiaTheme="majorEastAsia" w:cstheme="majorBidi"/>
+      <w:color w:val="272727" w:themeColor="text1" w:themeTint="D8"/>
+    </w:rPr>
+  </w:style>
+  <w:style w:type="paragraph" w:styleId="Titel">
+    <w:name w:val="Title"/>
+    <w:basedOn w:val="Standaard"/>
+    <w:next w:val="Standaard"/>
+    <w:link w:val="TitelChar"/>
+    <w:uiPriority w:val="10"/>
+    <w:qFormat/>
+    <w:rsid w:val="00A8515A"/>
+    <w:pPr>
+      <w:spacing w:after="80" w:line="240" w:lineRule="auto"/>
+      <w:contextualSpacing/>
+    </w:pPr>
+    <w:rPr>
+      <w:rFonts w:asciiTheme="majorHAnsi" w:hAnsiTheme="majorHAnsi" w:eastAsiaTheme="majorEastAsia" w:cstheme="majorBidi"/>
+      <w:spacing w:val="-10"/>
+      <w:kern w:val="28"/>
+      <w:sz w:val="56"/>
+      <w:szCs w:val="56"/>
+    </w:rPr>
+  </w:style>
+  <w:style w:type="character" w:styleId="TitelChar" w:customStyle="1">
+    <w:name w:val="Titel Char"/>
+    <w:basedOn w:val="Standaardalinea-lettertype"/>
+    <w:link w:val="Titel"/>
+    <w:uiPriority w:val="10"/>
+    <w:rsid w:val="00A8515A"/>
+    <w:rPr>
+      <w:rFonts w:asciiTheme="majorHAnsi" w:hAnsiTheme="majorHAnsi" w:eastAsiaTheme="majorEastAsia" w:cstheme="majorBidi"/>
+      <w:spacing w:val="-10"/>
+      <w:kern w:val="28"/>
+      <w:sz w:val="56"/>
+      <w:szCs w:val="56"/>
+    </w:rPr>
+  </w:style>
+  <w:style w:type="paragraph" w:styleId="Ondertitel">
+    <w:name w:val="Subtitle"/>
+    <w:basedOn w:val="Standaard"/>
+    <w:next w:val="Standaard"/>
+    <w:link w:val="OndertitelChar"/>
+    <w:uiPriority w:val="11"/>
+    <w:qFormat/>
+    <w:rsid w:val="00A8515A"/>
+    <w:pPr>
+      <w:numPr>
+        <w:ilvl w:val="1"/>
+      </w:numPr>
+    </w:pPr>
+    <w:rPr>
+      <w:rFonts w:eastAsiaTheme="majorEastAsia" w:cstheme="majorBidi"/>
+      <w:color w:val="595959" w:themeColor="text1" w:themeTint="A6"/>
+      <w:spacing w:val="15"/>
+      <w:sz w:val="28"/>
+      <w:szCs w:val="28"/>
+    </w:rPr>
+  </w:style>
+  <w:style w:type="character" w:styleId="OndertitelChar" w:customStyle="1">
+    <w:name w:val="Ondertitel Char"/>
+    <w:basedOn w:val="Standaardalinea-lettertype"/>
+    <w:link w:val="Ondertitel"/>
+    <w:uiPriority w:val="11"/>
+    <w:rsid w:val="00A8515A"/>
+    <w:rPr>
+      <w:rFonts w:eastAsiaTheme="majorEastAsia" w:cstheme="majorBidi"/>
+      <w:color w:val="595959" w:themeColor="text1" w:themeTint="A6"/>
+      <w:spacing w:val="15"/>
+      <w:sz w:val="28"/>
+      <w:szCs w:val="28"/>
+    </w:rPr>
+  </w:style>
+  <w:style w:type="paragraph" w:styleId="Citaat">
+    <w:name w:val="Quote"/>
+    <w:basedOn w:val="Standaard"/>
+    <w:next w:val="Standaard"/>
+    <w:link w:val="CitaatChar"/>
+    <w:uiPriority w:val="29"/>
+    <w:qFormat/>
+    <w:rsid w:val="00A8515A"/>
+    <w:pPr>
+      <w:spacing w:before="160"/>
+      <w:jc w:val="center"/>
+    </w:pPr>
+    <w:rPr>
+      <w:i/>
+      <w:iCs/>
+      <w:color w:val="404040" w:themeColor="text1" w:themeTint="BF"/>
+    </w:rPr>
+  </w:style>
+  <w:style w:type="character" w:styleId="CitaatChar" w:customStyle="1">
+    <w:name w:val="Citaat Char"/>
+    <w:basedOn w:val="Standaardalinea-lettertype"/>
+    <w:link w:val="Citaat"/>
+    <w:uiPriority w:val="29"/>
+    <w:rsid w:val="00A8515A"/>
+    <w:rPr>
+      <w:i/>
+      <w:iCs/>
+      <w:color w:val="404040" w:themeColor="text1" w:themeTint="BF"/>
+    </w:rPr>
+  </w:style>
+  <w:style w:type="paragraph" w:styleId="Lijstalinea">
+    <w:name w:val="List Paragraph"/>
+    <w:basedOn w:val="Standaard"/>
+    <w:uiPriority w:val="34"/>
+    <w:qFormat/>
+    <w:rsid w:val="00A8515A"/>
+    <w:pPr>
+      <w:ind w:left="720"/>
+      <w:contextualSpacing/>
+    </w:pPr>
+  </w:style>
+  <w:style w:type="character" w:styleId="Intensievebenadrukking">
+    <w:name w:val="Intense Emphasis"/>
+    <w:basedOn w:val="Standaardalinea-lettertype"/>
+    <w:uiPriority w:val="21"/>
+    <w:qFormat/>
+    <w:rsid w:val="00A8515A"/>
+    <w:rPr>
+      <w:i/>
+      <w:iCs/>
+      <w:color w:val="0F4761" w:themeColor="accent1" w:themeShade="BF"/>
+    </w:rPr>
+  </w:style>
+  <w:style w:type="paragraph" w:styleId="Duidelijkcitaat">
+    <w:name w:val="Intense Quote"/>
+    <w:basedOn w:val="Standaard"/>
+    <w:next w:val="Standaard"/>
+    <w:link w:val="DuidelijkcitaatChar"/>
+    <w:uiPriority w:val="30"/>
+    <w:qFormat/>
+    <w:rsid w:val="00A8515A"/>
+    <w:pPr>
+      <w:pBdr>
+        <w:top w:val="single" w:color="0F4761" w:themeColor="accent1" w:themeShade="BF" w:sz="4" w:space="10"/>
+        <w:bottom w:val="single" w:color="0F4761" w:themeColor="accent1" w:themeShade="BF" w:sz="4" w:space="10"/>
+      </w:pBdr>
+      <w:spacing w:before="360" w:after="360"/>
+      <w:ind w:left="864" w:right="864"/>
+      <w:jc w:val="center"/>
+    </w:pPr>
+    <w:rPr>
+      <w:i/>
+      <w:iCs/>
+      <w:color w:val="0F4761" w:themeColor="accent1" w:themeShade="BF"/>
+    </w:rPr>
+  </w:style>
+  <w:style w:type="character" w:styleId="DuidelijkcitaatChar" w:customStyle="1">
+    <w:name w:val="Duidelijk citaat Char"/>
+    <w:basedOn w:val="Standaardalinea-lettertype"/>
+    <w:link w:val="Duidelijkcitaat"/>
+    <w:uiPriority w:val="30"/>
+    <w:rsid w:val="00A8515A"/>
+    <w:rPr>
+      <w:i/>
+      <w:iCs/>
+      <w:color w:val="0F4761" w:themeColor="accent1" w:themeShade="BF"/>
+    </w:rPr>
+  </w:style>
+  <w:style w:type="character" w:styleId="Intensieveverwijzing">
+    <w:name w:val="Intense Reference"/>
+    <w:basedOn w:val="Standaardalinea-lettertype"/>
+    <w:uiPriority w:val="32"/>
+    <w:qFormat/>
+    <w:rsid w:val="00A8515A"/>
+    <w:rPr>
+      <w:b/>
+      <w:bCs/>
+      <w:smallCaps/>
+      <w:color w:val="0F4761" w:themeColor="accent1" w:themeShade="BF"/>
+      <w:spacing w:val="5"/>
+    </w:rPr>
+  </w:style>
+</w:styles>
+</file>
+
+<file path=word/theme/theme1.xml><?xml version="1.0" encoding="utf-8"?>
+<a:theme xmlns:a="http://schemas.openxmlformats.org/drawingml/2006/main" xmlns:thm15="http://schemas.microsoft.com/office/thememl/2012/main" name="Kantoorthema">
+  <a:themeElements>
+    <a:clrScheme name="Office">
+      <a:dk1>
+        <a:sysClr val="windowText" lastClr="000000"/>
+      </a:dk1>
+      <a:lt1>
+        <a:sysClr val="window" lastClr="FFFFFF"/>
+      </a:lt1>
+      <a:dk2>
+        <a:srgbClr val="0E2841"/>
+      </a:dk2>
+      <a:lt2>
+        <a:srgbClr val="E8E8E8"/>
+      </a:lt2>
+      <a:accent1>
+        <a:srgbClr val="156082"/>
+      </a:accent1>
+      <a:accent2>
+        <a:srgbClr val="E97132"/>
+      </a:accent2>
+      <a:accent3>
+        <a:srgbClr val="196B24"/>
+      </a:accent3>
+      <a:accent4>
+        <a:srgbClr val="0F9ED5"/>
+      </a:accent4>
+      <a:accent5>
+        <a:srgbClr val="A02B93"/>
+      </a:accent5>
+      <a:accent6>
+        <a:srgbClr val="4EA72E"/>
+      </a:accent6>
+      <a:hlink>
+        <a:srgbClr val="467886"/>
+      </a:hlink>
+      <a:folHlink>
+        <a:srgbClr val="96607D"/>
+      </a:folHlink>
+    </a:clrScheme>
+    <a:fontScheme name="Office">
+      <a:majorFont>
+        <a:latin typeface="Aptos Display" panose="02110004020202020204"/>
+        <a:ea typeface=""/>
+        <a:cs typeface=""/>
+        <a:font script="Jpan" typeface="游ゴシック Light"/>
+        <a:font script="Hang" typeface="맑은 고딕"/>
+        <a:font script="Hans" typeface="等线 Light"/>
+        <a:font script="Hant" typeface="新細明體"/>
+        <a:font script="Arab" typeface="Times New Roman"/>
+        <a:font script="Hebr" typeface="Times New Roman"/>
+        <a:font script="Thai" typeface="Angsana New"/>
+        <a:font script="Ethi" typeface="Nyala"/>
+        <a:font script="Beng" typeface="Vrinda"/>
+        <a:font script="Gujr" typeface="Shruti"/>
+        <a:font script="Khmr" typeface="MoolBoran"/>
+        <a:font script="Knda" typeface="Tunga"/>
+        <a:font script="Guru" typeface="Raavi"/>
+        <a:font script="Cans" typeface="Euphemia"/>
+        <a:font script="Cher" typeface="Plantagenet Cherokee"/>
+        <a:font script="Yiii" typeface="Microsoft Yi Baiti"/>
+        <a:font script="Tibt" typeface="Microsoft Himalaya"/>
+        <a:font script="Thaa" typeface="MV Boli"/>
+        <a:font script="Deva" typeface="Mangal"/>
+        <a:font script="Telu" typeface="Gautami"/>
+        <a:font script="Taml" typeface="Latha"/>
+        <a:font script="Syrc" typeface="Estrangelo Edessa"/>
+        <a:font script="Orya" typeface="Kalinga"/>
+        <a:font script="Mlym" typeface="Kartika"/>
+        <a:font script="Laoo" typeface="DokChampa"/>
+        <a:font script="Sinh" typeface="Iskoola Pota"/>
+        <a:font script="Mong" typeface="Mongolian Baiti"/>
+        <a:font script="Viet" typeface="Times New Roman"/>
+        <a:font script="Uigh" typeface="Microsoft Uighur"/>
+        <a:font script="Geor" typeface="Sylfaen"/>
+        <a:font script="Armn" typeface="Arial"/>
+        <a:font script="Bugi" typeface="Leelawadee UI"/>
+        <a:font script="Bopo" typeface="Microsoft JhengHei"/>
+        <a:font script="Java" typeface="Javanese Text"/>
+        <a:font script="Lisu" typeface="Segoe UI"/>
+        <a:font script="Mymr" typeface="Myanmar Text"/>
+        <a:font script="Nkoo" typeface="Ebrima"/>
+        <a:font script="Olck" typeface="Nirmala UI"/>
+        <a:font script="Osma" typeface="Ebrima"/>
+        <a:font script="Phag" typeface="Phagspa"/>
+        <a:font script="Syrn" typeface="Estrangelo Edessa"/>
+        <a:font script="Syrj" typeface="Estrangelo Edessa"/>
+        <a:font script="Syre" typeface="Estrangelo Edessa"/>
+        <a:font script="Sora" typeface="Nirmala UI"/>
+        <a:font script="Tale" typeface="Microsoft Tai Le"/>
+        <a:font script="Talu" typeface="Microsoft New Tai Lue"/>
+        <a:font script="Tfng" typeface="Ebrima"/>
+      </a:majorFont>
+      <a:minorFont>
+        <a:latin typeface="Aptos" panose="02110004020202020204"/>
+        <a:ea typeface=""/>
+        <a:cs typeface=""/>
+        <a:font script="Jpan" typeface="游明朝"/>
+        <a:font script="Hang" typeface="맑은 고딕"/>
+        <a:font script="Hans" typeface="等线"/>
+        <a:font script="Hant" typeface="新細明體"/>
+        <a:font script="Arab" typeface="Arial"/>
+        <a:font script="Hebr" typeface="Arial"/>
+        <a:font script="Thai" typeface="Cordia New"/>
+        <a:font script="Ethi" typeface="Nyala"/>
+        <a:font script="Beng" typeface="Vrinda"/>
+        <a:font script="Gujr" typeface="Shruti"/>
+        <a:font script="Khmr" typeface="DaunPenh"/>
+        <a:font script="Knda" typeface="Tunga"/>
+        <a:font script="Guru" typeface="Raavi"/>
+        <a:font script="Cans" typeface="Euphemia"/>
+        <a:font script="Cher" typeface="Plantagenet Cherokee"/>
+        <a:font script="Yiii" typeface="Microsoft Yi Baiti"/>
+        <a:font script="Tibt" typeface="Microsoft Himalaya"/>
+        <a:font script="Thaa" typeface="MV Boli"/>
+        <a:font script="Deva" typeface="Mangal"/>
+        <a:font script="Telu" typeface="Gautami"/>
+        <a:font script="Taml" typeface="Latha"/>
+        <a:font script="Syrc" typeface="Estrangelo Edessa"/>
+        <a:font script="Orya" typeface="Kalinga"/>
+        <a:font script="Mlym" typeface="Kartika"/>
+        <a:font script="Laoo" typeface="DokChampa"/>
+        <a:font script="Sinh" typeface="Iskoola Pota"/>
+        <a:font script="Mong" typeface="Mongolian Baiti"/>
+        <a:font script="Viet" typeface="Arial"/>
+        <a:font script="Uigh" typeface="Microsoft Uighur"/>
+        <a:font script="Geor" typeface="Sylfaen"/>
+        <a:font script="Armn" typeface="Arial"/>
+        <a:font script="Bugi" typeface="Leelawadee UI"/>
+        <a:font script="Bopo" typeface="Microsoft JhengHei"/>
+        <a:font script="Java" typeface="Javanese Text"/>
+        <a:font script="Lisu" typeface="Segoe UI"/>
+        <a:font script="Mymr" typeface="Myanmar Text"/>
+        <a:font script="Nkoo" typeface="Ebrima"/>
+        <a:font script="Olck" typeface="Nirmala UI"/>
+        <a:font script="Osma" typeface="Ebrima"/>
+        <a:font script="Phag" typeface="Phagspa"/>
+        <a:font script="Syrn" typeface="Estrangelo Edessa"/>
+        <a:font script="Syrj" typeface="Estrangelo Edessa"/>
+        <a:font script="Syre" typeface="Estrangelo Edessa"/>
+        <a:font script="Sora" typeface="Nirmala UI"/>
+        <a:font script="Tale" typeface="Microsoft Tai Le"/>
+        <a:font script="Talu" typeface="Microsoft New Tai Lue"/>
+        <a:font script="Tfng" typeface="Ebrima"/>
+      </a:minorFont>
+    </a:fontScheme>
+    <a:fmtScheme name="Office">
+      <a:fillStyleLst>
+        <a:solidFill>
+          <a:schemeClr val="phClr"/>
+        </a:solidFill>
+        <a:gradFill rotWithShape="1">
+          <a:gsLst>
+            <a:gs pos="0">
+              <a:schemeClr val="phClr">
+                <a:lumMod val="110000"/>
+                <a:satMod val="105000"/>
+                <a:tint val="67000"/>
+              </a:schemeClr>
+            </a:gs>
+            <a:gs pos="50000">
+              <a:schemeClr val="phClr">
+                <a:lumMod val="105000"/>
+                <a:satMod val="103000"/>
+                <a:tint val="73000"/>
+              </a:schemeClr>
+            </a:gs>
+            <a:gs pos="100000">
+              <a:schemeClr val="phClr">
+                <a:lumMod val="105000"/>
+                <a:satMod val="109000"/>
+                <a:tint val="81000"/>
+              </a:schemeClr>
+            </a:gs>
+          </a:gsLst>
+          <a:lin ang="5400000" scaled="0"/>
+        </a:gradFill>
+        <a:gradFill rotWithShape="1">
+          <a:gsLst>
+            <a:gs pos="0">
+              <a:schemeClr val="phClr">
+                <a:satMod val="103000"/>
+                <a:lumMod val="102000"/>
+                <a:tint val="94000"/>
+              </a:schemeClr>
+            </a:gs>
+            <a:gs pos="50000">
+              <a:schemeClr val="phClr">
+                <a:satMod val="110000"/>
+                <a:lumMod val="100000"/>
+                <a:shade val="100000"/>
+              </a:schemeClr>
+            </a:gs>
+            <a:gs pos="100000">
+              <a:schemeClr val="phClr">
+                <a:lumMod val="99000"/>
+                <a:satMod val="120000"/>
+                <a:shade val="78000"/>
+              </a:schemeClr>
+            </a:gs>
+          </a:gsLst>
+          <a:lin ang="5400000" scaled="0"/>
+        </a:gradFill>
+      </a:fillStyleLst>
+      <a:lnStyleLst>
+        <a:ln w="12700" cap="flat" cmpd="sng" algn="ctr">
+          <a:solidFill>
+            <a:schemeClr val="phClr"/>
+          </a:solidFill>
+          <a:prstDash val="solid"/>
+          <a:miter lim="800000"/>
+        </a:ln>
+        <a:ln w="19050" cap="flat" cmpd="sng" algn="ctr">
+          <a:solidFill>
+            <a:schemeClr val="phClr"/>
+          </a:solidFill>
+          <a:prstDash val="solid"/>
+          <a:miter lim="800000"/>
+        </a:ln>
+        <a:ln w="25400" cap="flat" cmpd="sng" algn="ctr">
+          <a:solidFill>
+            <a:schemeClr val="phClr"/>
+          </a:solidFill>
+          <a:prstDash val="solid"/>
+          <a:miter lim="800000"/>
+        </a:ln>
+      </a:lnStyleLst>
+      <a:effectStyleLst>
+        <a:effectStyle>
+          <a:effectLst/>
+        </a:effectStyle>
+        <a:effectStyle>
+          <a:effectLst/>
+        </a:effectStyle>
+        <a:effectStyle>
+          <a:effectLst>
+            <a:outerShdw blurRad="57150" dist="19050" dir="5400000" algn="ctr" rotWithShape="0">
+              <a:srgbClr val="000000">
+                <a:alpha val="63000"/>
+              </a:srgbClr>
+            </a:outerShdw>
+          </a:effectLst>
+        </a:effectStyle>
+      </a:effectStyleLst>
+      <a:bgFillStyleLst>
+        <a:solidFill>
+          <a:schemeClr val="phClr"/>
+        </a:solidFill>
+        <a:solidFill>
+          <a:schemeClr val="phClr">
+            <a:tint val="95000"/>
+            <a:satMod val="170000"/>
+          </a:schemeClr>
+        </a:solidFill>
+        <a:gradFill rotWithShape="1">
+          <a:gsLst>
+            <a:gs pos="0">
+              <a:schemeClr val="phClr">
+                <a:tint val="93000"/>
+                <a:satMod val="150000"/>
+                <a:shade val="98000"/>
+                <a:lumMod val="102000"/>
+              </a:schemeClr>
+            </a:gs>
+            <a:gs pos="50000">
+              <a:schemeClr val="phClr">
+                <a:tint val="98000"/>
+                <a:satMod val="130000"/>
+                <a:shade val="90000"/>
+                <a:lumMod val="103000"/>
+              </a:schemeClr>
+            </a:gs>
+            <a:gs pos="100000">
+              <a:schemeClr val="phClr">
+                <a:shade val="63000"/>
+                <a:satMod val="120000"/>
+              </a:schemeClr>
+            </a:gs>
+          </a:gsLst>
+          <a:lin ang="5400000" scaled="0"/>
+        </a:gradFill>
+      </a:bgFillStyleLst>
+    </a:fmtScheme>
+  </a:themeElements>
+  <a:objectDefaults>
+    <a:lnDef>
+      <a:spPr/>
+      <a:bodyPr/>
+      <a:lstStyle/>
+      <a:style>
+        <a:lnRef idx="2">
+          <a:schemeClr val="accent1"/>
+        </a:lnRef>
+        <a:fillRef idx="0">
+          <a:schemeClr val="accent1"/>
+        </a:fillRef>
+        <a:effectRef idx="1">
+          <a:schemeClr val="accent1"/>
+        </a:effectRef>
+        <a:fontRef idx="minor">
+          <a:schemeClr val="tx1"/>
+        </a:fontRef>
+      </a:style>
+    </a:lnDef>
+  </a:objectDefaults>
+  <a:extraClrSchemeLst/>
+  <a:extLst>
+    <a:ext uri="{05A4C25C-085E-4340-85A3-A5531E510DB2}">
+      <thm15:themeFamily xmlns:thm15="http://schemas.microsoft.com/office/thememl/2012/main" name="Office Theme" id="{2E142A2C-CD16-42D6-873A-C26D2A0506FA}" vid="{1BDDFF52-6CD6-40A5-AB3C-68EB2F1E4D0A}"/>
+    </a:ext>
+  </a:extLst>
+</a:theme>
+</file>
+
+<file path=customXml/item1.xml><?xml version="1.0" encoding="utf-8"?>
+<ct:contentTypeSchema xmlns:ct="http://schemas.microsoft.com/office/2006/metadata/contentType" xmlns:ma="http://schemas.microsoft.com/office/2006/metadata/properties/metaAttributes" ct:_="" ma:_="" ma:contentTypeName="Document" ma:contentTypeID="0x010100CC973EC7BDECC44CB1D1C057C7F07D31" ma:contentTypeVersion="3" ma:contentTypeDescription="Een nieuw document maken." ma:contentTypeScope="" ma:versionID="43fbe60f97a204d686848fbd12d728bd">
+  <xsd:schema xmlns:xsd="http://www.w3.org/2001/XMLSchema" xmlns:xs="http://www.w3.org/2001/XMLSchema" xmlns:p="http://schemas.microsoft.com/office/2006/metadata/properties" xmlns:ns2="b94d903d-1cee-4c3a-abd3-1183df9b5325" targetNamespace="http://schemas.microsoft.com/office/2006/metadata/properties" ma:root="true" ma:fieldsID="2bd1ae4b854ef2f47f4ed7447876de6e" ns2:_="">
+    <xsd:import namespace="b94d903d-1cee-4c3a-abd3-1183df9b5325"/>
+    <xsd:element name="properties">
+      <xsd:complexType>
+        <xsd:sequence>
+          <xsd:element name="documentManagement">
+            <xsd:complexType>
+              <xsd:all>
+                <xsd:element ref="ns2:MediaServiceMetadata" minOccurs="0"/>
+                <xsd:element ref="ns2:MediaServiceFastMetadata" minOccurs="0"/>
+                <xsd:element ref="ns2:MediaServiceSearchProperties" minOccurs="0"/>
+              </xsd:all>
+            </xsd:complexType>
+          </xsd:element>
+        </xsd:sequence>
+      </xsd:complexType>
+    </xsd:element>
+  </xsd:schema>
+  <xsd:schema xmlns:xsd="http://www.w3.org/2001/XMLSchema" xmlns:xs="http://www.w3.org/2001/XMLSchema" xmlns:dms="http://schemas.microsoft.com/office/2006/documentManagement/types" xmlns:pc="http://schemas.microsoft.com/office/infopath/2007/PartnerControls" targetNamespace="b94d903d-1cee-4c3a-abd3-1183df9b5325" elementFormDefault="qualified">
+    <xsd:import namespace="http://schemas.microsoft.com/office/2006/documentManagement/types"/>
+    <xsd:import namespace="http://schemas.microsoft.com/office/infopath/2007/PartnerControls"/>
+    <xsd:element name="MediaServiceMetadata" ma:index="8" nillable="true" ma:displayName="MediaServiceMetadata" ma:hidden="true" ma:internalName="MediaServiceMetadata" ma:readOnly="true">
+      <xsd:simpleType>
+        <xsd:restriction base="dms:Note"/>
+      </xsd:simpleType>
+    </xsd:element>
+    <xsd:element name="MediaServiceFastMetadata" ma:index="9" nillable="true" ma:displayName="MediaServiceFastMetadata" ma:hidden="true" ma:internalName="MediaServiceFastMetadata" ma:readOnly="true">
+      <xsd:simpleType>
+        <xsd:restriction base="dms:Note"/>
+      </xsd:simpleType>
+    </xsd:element>
+    <xsd:element name="MediaServiceSearchProperties" ma:index="10" nillable="true" ma:displayName="MediaServiceSearchProperties" ma:hidden="true" ma:internalName="MediaServiceSearchProperties" ma:readOnly="true">
+      <xsd:simpleType>
+        <xsd:restriction base="dms:Note"/>
+      </xsd:simpleType>
+    </xsd:element>
+  </xsd:schema>
+  <xsd:schema xmlns="http://schemas.openxmlformats.org/package/2006/metadata/core-properties" xmlns:xsd="http://www.w3.org/2001/XMLSchema" xmlns:xsi="http://www.w3.org/2001/XMLSchema-instance" xmlns:dc="http://purl.org/dc/elements/1.1/" xmlns:dcterms="http://purl.org/dc/terms/" xmlns:odoc="http://schemas.microsoft.com/internal/obd" targetNamespace="http://schemas.openxmlformats.org/package/2006/metadata/core-properties" elementFormDefault="qualified" attributeFormDefault="unqualified" blockDefault="#all">
+    <xsd:import namespace="http://purl.org/dc/elements/1.1/" schemaLocation="http://dublincore.org/schemas/xmls/qdc/2003/04/02/dc.xsd"/>
+    <xsd:import namespace="http://purl.org/dc/terms/" schemaLocation="http://dublincore.org/schemas/xmls/qdc/2003/04/02/dcterms.xsd"/>
+    <xsd:element name="coreProperties" type="CT_coreProperties"/>
+    <xsd:complexType name="CT_coreProperties">
+      <xsd:all>
+        <xsd:element ref="dc:creator" minOccurs="0" maxOccurs="1"/>
+        <xsd:element ref="dcterms:created" minOccurs="0" maxOccurs="1"/>
+        <xsd:element ref="dc:identifier" minOccurs="0" maxOccurs="1"/>
+        <xsd:element name="contentType" minOccurs="0" maxOccurs="1" type="xsd:string" ma:index="0" ma:displayName="Inhoudstype"/>
+        <xsd:element ref="dc:title" minOccurs="0" maxOccurs="1" ma:index="4" ma:displayName="Titel"/>
+        <xsd:element ref="dc:subject" minOccurs="0" maxOccurs="1"/>
+        <xsd:element ref="dc:description" minOccurs="0" maxOccurs="1"/>
+        <xsd:element name="keywords" minOccurs="0" maxOccurs="1" type="xsd:string"/>
+        <xsd:element ref="dc:language" minOccurs="0" maxOccurs="1"/>
+        <xsd:element name="category" minOccurs="0" maxOccurs="1" type="xsd:string"/>
+        <xsd:element name="version" minOccurs="0" maxOccurs="1" type="xsd:string"/>
+        <xsd:element name="revision" minOccurs="0" maxOccurs="1" type="xsd:string">
+          <xsd:annotation>
+            <xsd:documentation>
+                        This value indicates the number of saves or revisions. The application is responsible for updating this value after each revision.
+                    </xsd:documentation>
+          </xsd:annotation>
+        </xsd:element>
+        <xsd:element name="lastModifiedBy" minOccurs="0" maxOccurs="1" type="xsd:string"/>
+        <xsd:element ref="dcterms:modified" minOccurs="0" maxOccurs="1"/>
+        <xsd:element name="contentStatus" minOccurs="0" maxOccurs="1" type="xsd:string"/>
+      </xsd:all>
+    </xsd:complexType>
+  </xsd:schema>
+  <xs:schema xmlns:pc="http://schemas.microsoft.com/office/infopath/2007/PartnerControls" xmlns:xs="http://www.w3.org/2001/XMLSchema" targetNamespace="http://schemas.microsoft.com/office/infopath/2007/PartnerControls" elementFormDefault="qualified" attributeFormDefault="unqualified">
+    <xs:element name="Person">
+      <xs:complexType>
+        <xs:sequence>
+          <xs:element ref="pc:DisplayName" minOccurs="0"/>
+          <xs:element ref="pc:AccountId" minOccurs="0"/>
+          <xs:element ref="pc:AccountType" minOccurs="0"/>
+        </xs:sequence>
+      </xs:complexType>
+    </xs:element>
+    <xs:element name="DisplayName" type="xs:string"/>
+    <xs:element name="AccountId" type="xs:string"/>
+    <xs:element name="AccountType" type="xs:string"/>
+    <xs:element name="BDCAssociatedEntity">
+      <xs:complexType>
+        <xs:sequence>
+          <xs:element ref="pc:BDCEntity" minOccurs="0" maxOccurs="unbounded"/>
+        </xs:sequence>
+        <xs:attribute ref="pc:EntityNamespace"/>
+        <xs:attribute ref="pc:EntityName"/>
+        <xs:attribute ref="pc:SystemInstanceName"/>
+        <xs:attribute ref="pc:AssociationName"/>
+      </xs:complexType>
+    </xs:element>
+    <xs:attribute name="EntityNamespace" type="xs:string"/>
+    <xs:attribute name="EntityName" type="xs:string"/>
+    <xs:attribute name="SystemInstanceName" type="xs:string"/>
+    <xs:attribute name="AssociationName" type="xs:string"/>
+    <xs:element name="BDCEntity">
+      <xs:complexType>
+        <xs:sequence>
+          <xs:element ref="pc:EntityDisplayName" minOccurs="0"/>
+          <xs:element ref="pc:EntityInstanceReference" minOccurs="0"/>
+          <xs:element ref="pc:EntityId1" minOccurs="0"/>
+          <xs:element ref="pc:EntityId2" minOccurs="0"/>
+          <xs:element ref="pc:EntityId3" minOccurs="0"/>
+          <xs:element ref="pc:EntityId4" minOccurs="0"/>
+          <xs:element ref="pc:EntityId5" minOccurs="0"/>
+        </xs:sequence>
+      </xs:complexType>
+    </xs:element>
+    <xs:element name="EntityDisplayName" type="xs:string"/>
+    <xs:element name="EntityInstanceReference" type="xs:string"/>
+    <xs:element name="EntityId1" type="xs:string"/>
+    <xs:element name="EntityId2" type="xs:string"/>
+    <xs:element name="EntityId3" type="xs:string"/>
+    <xs:element name="EntityId4" type="xs:string"/>
+    <xs:element name="EntityId5" type="xs:string"/>
+    <xs:element name="Terms">
+      <xs:complexType>
+        <xs:sequence>
+          <xs:element ref="pc:TermInfo" minOccurs="0" maxOccurs="unbounded"/>
+        </xs:sequence>
+      </xs:complexType>
+    </xs:element>
+    <xs:element name="TermInfo">
+      <xs:complexType>
+        <xs:sequence>
+          <xs:element ref="pc:TermName" minOccurs="0"/>
+          <xs:element ref="pc:TermId" minOccurs="0"/>
+        </xs:sequence>
+      </xs:complexType>
+    </xs:element>
+    <xs:element name="TermName" type="xs:string"/>
+    <xs:element name="TermId" type="xs:string"/>
+  </xs:schema>
+</ct:contentTypeSchema>
+</file>
+
+<file path=customXml/item2.xml><?xml version="1.0" encoding="utf-8"?>
+<?mso-contentType ?>
+<FormTemplates xmlns="http://schemas.microsoft.com/sharepoint/v3/contenttype/forms">
+  <Display>DocumentLibraryForm</Display>
+  <Edit>DocumentLibraryForm</Edit>
+  <New>DocumentLibraryForm</New>
+</FormTemplates>
+</file>
+
+<file path=customXml/item3.xml><?xml version="1.0" encoding="utf-8"?>
+<p:properties xmlns:p="http://schemas.microsoft.com/office/2006/metadata/properties" xmlns:xsi="http://www.w3.org/2001/XMLSchema-instance" xmlns:pc="http://schemas.microsoft.com/office/infopath/2007/PartnerControls">
+  <documentManagement/>
+</p:properties>
+</file>
+
+<file path=customXml/itemProps1.xml><?xml version="1.0" encoding="utf-8"?>
+<ds:datastoreItem xmlns:ds="http://schemas.openxmlformats.org/officeDocument/2006/customXml" ds:itemID="{BA00BFEC-8FF2-4EEC-AA87-9CD68CF7C09A}"/>
+</file>
+
+<file path=customXml/itemProps2.xml><?xml version="1.0" encoding="utf-8"?>
+<ds:datastoreItem xmlns:ds="http://schemas.openxmlformats.org/officeDocument/2006/customXml" ds:itemID="{21D31CE3-659F-4935-99A1-C1BDDF5D8F49}">
+  <ds:schemaRefs>
+    <ds:schemaRef ds:uri="http://schemas.microsoft.com/sharepoint/v3/contenttype/forms"/>
+  </ds:schemaRefs>
+</ds:datastoreItem>
+</file>
+
+<file path=customXml/itemProps3.xml><?xml version="1.0" encoding="utf-8"?>
+<ds:datastoreItem xmlns:ds="http://schemas.openxmlformats.org/officeDocument/2006/customXml" ds:itemID="{A030DFCE-F006-4C10-94D2-B56A2FE44F37}">
+  <ds:schemaRefs>
+    <ds:schemaRef ds:uri="http://schemas.microsoft.com/office/2006/metadata/properties"/>
+    <ds:schemaRef ds:uri="http://schemas.microsoft.com/office/2006/documentManagement/types"/>
+    <ds:schemaRef ds:uri="http://purl.org/dc/terms/"/>
+    <ds:schemaRef ds:uri="http://purl.org/dc/elements/1.1/"/>
+    <ds:schemaRef ds:uri="http://purl.org/dc/dcmitype/"/>
+    <ds:schemaRef ds:uri="http://schemas.microsoft.com/office/infopath/2007/PartnerControls"/>
+    <ds:schemaRef ds:uri="b94d903d-1cee-4c3a-abd3-1183df9b5325"/>
+    <ds:schemaRef ds:uri="http://schemas.openxmlformats.org/package/2006/metadata/core-properties"/>
+    <ds:schemaRef ds:uri="http://www.w3.org/XML/1998/namespace"/>
+  </ds:schemaRefs>
+</ds:datastoreItem>
 </file>
</xml_diff>